<commit_message>
Separados los captulos en words y terminado el primero en teoria
</commit_message>
<xml_diff>
--- a/doc/Tesis-borrador.docx
+++ b/doc/Tesis-borrador.docx
@@ -5,6 +5,14 @@
     <w:p>
       <w:pPr>
         <w:spacing w:line="360" w:lineRule="auto"/>
+        <w:rPr>
+          <w:rFonts w:ascii="Arial" w:hAnsi="Arial" w:cs="Arial"/>
+        </w:rPr>
+      </w:pPr>
+    </w:p>
+    <w:p>
+      <w:pPr>
+        <w:spacing w:line="360" w:lineRule="auto"/>
       </w:pPr>
       <w:r>
         <w:rPr>
@@ -970,8 +978,2587 @@
           <w:rFonts w:ascii="Arial" w:hAnsi="Arial" w:cs="Arial"/>
         </w:rPr>
       </w:pPr>
+    </w:p>
+    <w:p>
+      <w:pPr>
+        <w:rPr>
+          <w:rFonts w:ascii="Arial" w:hAnsi="Arial" w:cs="Arial"/>
+        </w:rPr>
+      </w:pPr>
+    </w:p>
+    <w:p>
+      <w:pPr>
+        <w:rPr>
+          <w:rFonts w:ascii="Arial" w:hAnsi="Arial" w:cs="Arial"/>
+        </w:rPr>
+      </w:pPr>
+    </w:p>
+    <w:p>
+      <w:pPr>
+        <w:pStyle w:val="Textoindependiente"/>
+        <w:spacing w:line="360" w:lineRule="auto"/>
+        <w:ind w:firstLine="0"/>
+        <w:jc w:val="both"/>
+        <w:rPr>
+          <w:rFonts w:ascii="Arial" w:hAnsi="Arial" w:cs="Arial"/>
+        </w:rPr>
+      </w:pPr>
+    </w:p>
+    <w:p>
+      <w:pPr>
+        <w:pStyle w:val="Textoindependiente"/>
+        <w:numPr>
+          <w:ilvl w:val="0"/>
+          <w:numId w:val="5"/>
+        </w:numPr>
+        <w:spacing w:line="360" w:lineRule="auto"/>
+        <w:jc w:val="both"/>
+        <w:rPr>
+          <w:rFonts w:ascii="Arial" w:hAnsi="Arial" w:cs="Arial"/>
+        </w:rPr>
+      </w:pPr>
+      <w:r>
+        <w:rPr>
+          <w:rFonts w:ascii="Arial" w:hAnsi="Arial" w:cs="Arial"/>
+        </w:rPr>
+        <w:t xml:space="preserve">Recopilar y buscar información sobre trabajos anteriores que traten sobre un tema similar al nuestro: Estudiar bien estos trabajos y formular una idea de qué manera se querrá hacer el </w:t>
+      </w:r>
+      <w:proofErr w:type="spellStart"/>
+      <w:r>
+        <w:rPr>
+          <w:rFonts w:ascii="Arial" w:hAnsi="Arial" w:cs="Arial"/>
+        </w:rPr>
+        <w:t>recomendador</w:t>
+      </w:r>
+      <w:proofErr w:type="spellEnd"/>
+      <w:r>
+        <w:rPr>
+          <w:rFonts w:ascii="Arial" w:hAnsi="Arial" w:cs="Arial"/>
+        </w:rPr>
+        <w:t xml:space="preserve">. </w:t>
+      </w:r>
+    </w:p>
+    <w:p>
+      <w:pPr>
+        <w:pStyle w:val="Textoindependiente"/>
+        <w:spacing w:line="360" w:lineRule="auto"/>
+        <w:ind w:left="720" w:firstLine="0"/>
+        <w:jc w:val="both"/>
+        <w:rPr>
+          <w:rFonts w:ascii="Arial" w:hAnsi="Arial" w:cs="Arial"/>
+        </w:rPr>
+      </w:pPr>
+    </w:p>
+    <w:p>
+      <w:pPr>
+        <w:pStyle w:val="Textoindependiente"/>
+        <w:numPr>
+          <w:ilvl w:val="0"/>
+          <w:numId w:val="5"/>
+        </w:numPr>
+        <w:spacing w:line="360" w:lineRule="auto"/>
+        <w:jc w:val="both"/>
+        <w:rPr>
+          <w:rFonts w:ascii="Arial" w:hAnsi="Arial" w:cs="Arial"/>
+        </w:rPr>
+      </w:pPr>
+      <w:r>
+        <w:rPr>
+          <w:rFonts w:ascii="Arial" w:hAnsi="Arial" w:cs="Arial"/>
+        </w:rPr>
+        <w:t>Recopilar y procesar datos: Se deb</w:t>
+      </w:r>
+      <w:r>
+        <w:rPr>
+          <w:rFonts w:ascii="Arial" w:hAnsi="Arial" w:cs="Arial"/>
+        </w:rPr>
+        <w:t>e recopilar información sobre los datos</w:t>
+      </w:r>
+      <w:r>
+        <w:rPr>
+          <w:rFonts w:ascii="Arial" w:hAnsi="Arial" w:cs="Arial"/>
+        </w:rPr>
+        <w:t xml:space="preserve"> disponibles y sobre los usuarios que utilizarán el sistema de recomendación. Es importante procesar y analizar esta información para prepararla para el </w:t>
+      </w:r>
+      <w:r>
+        <w:rPr>
+          <w:rFonts w:ascii="Arial" w:hAnsi="Arial" w:cs="Arial"/>
+        </w:rPr>
+        <w:t>uso de los modelos</w:t>
+      </w:r>
+      <w:r>
+        <w:rPr>
+          <w:rFonts w:ascii="Arial" w:hAnsi="Arial" w:cs="Arial"/>
+        </w:rPr>
+        <w:t xml:space="preserve">. </w:t>
+      </w:r>
+    </w:p>
+    <w:p>
+      <w:pPr>
+        <w:pStyle w:val="Textoindependiente"/>
+        <w:spacing w:line="360" w:lineRule="auto"/>
+        <w:ind w:left="720" w:firstLine="0"/>
+        <w:jc w:val="both"/>
+        <w:rPr>
+          <w:rFonts w:ascii="Arial" w:hAnsi="Arial" w:cs="Arial"/>
+        </w:rPr>
+      </w:pPr>
+    </w:p>
+    <w:p>
+      <w:pPr>
+        <w:pStyle w:val="Textoindependiente"/>
+        <w:numPr>
+          <w:ilvl w:val="0"/>
+          <w:numId w:val="5"/>
+        </w:numPr>
+        <w:spacing w:line="360" w:lineRule="auto"/>
+        <w:jc w:val="both"/>
+        <w:rPr>
+          <w:rFonts w:ascii="Arial" w:hAnsi="Arial" w:cs="Arial"/>
+        </w:rPr>
+      </w:pPr>
+      <w:r>
+        <w:rPr>
+          <w:rFonts w:ascii="Arial" w:hAnsi="Arial" w:cs="Arial"/>
+        </w:rPr>
+        <w:t>Diseñar e i</w:t>
+      </w:r>
+      <w:r>
+        <w:rPr>
+          <w:rFonts w:ascii="Arial" w:hAnsi="Arial" w:cs="Arial"/>
+        </w:rPr>
+        <w:t>mplementar los modelo de aprendizaje profundo</w:t>
+      </w:r>
+      <w:r>
+        <w:rPr>
+          <w:rFonts w:ascii="Arial" w:hAnsi="Arial" w:cs="Arial"/>
+        </w:rPr>
+        <w:t>:</w:t>
+      </w:r>
+      <w:r>
+        <w:rPr>
+          <w:rFonts w:ascii="Arial" w:hAnsi="Arial" w:cs="Arial"/>
+        </w:rPr>
+        <w:t xml:space="preserve"> Se debe diseñar y programar los modelos </w:t>
+      </w:r>
+      <w:r>
+        <w:rPr>
+          <w:rFonts w:ascii="Arial" w:hAnsi="Arial" w:cs="Arial"/>
+        </w:rPr>
+        <w:t>que utilizará el sistema de reco</w:t>
+      </w:r>
       <w:bookmarkStart w:id="0" w:name="_GoBack"/>
       <w:bookmarkEnd w:id="0"/>
+      <w:r>
+        <w:rPr>
+          <w:rFonts w:ascii="Arial" w:hAnsi="Arial" w:cs="Arial"/>
+        </w:rPr>
+        <w:t xml:space="preserve">mendación. Esto implica la implementación de algoritmos y técnicas de análisis de datos para encontrar similitudes entre los usuarios y proporcionar recomendaciones basadas en estas similitudes. </w:t>
+      </w:r>
+    </w:p>
+    <w:p>
+      <w:pPr>
+        <w:pStyle w:val="Textoindependiente"/>
+        <w:spacing w:line="360" w:lineRule="auto"/>
+        <w:ind w:left="720" w:firstLine="0"/>
+        <w:jc w:val="both"/>
+        <w:rPr>
+          <w:rFonts w:ascii="Arial" w:hAnsi="Arial" w:cs="Arial"/>
+        </w:rPr>
+      </w:pPr>
+    </w:p>
+    <w:p>
+      <w:pPr>
+        <w:pStyle w:val="Textoindependiente"/>
+        <w:numPr>
+          <w:ilvl w:val="0"/>
+          <w:numId w:val="5"/>
+        </w:numPr>
+        <w:spacing w:line="360" w:lineRule="auto"/>
+        <w:jc w:val="both"/>
+        <w:rPr>
+          <w:rFonts w:ascii="Arial" w:hAnsi="Arial" w:cs="Arial"/>
+        </w:rPr>
+      </w:pPr>
+      <w:r>
+        <w:rPr>
+          <w:rFonts w:ascii="Arial" w:hAnsi="Arial" w:cs="Arial"/>
+        </w:rPr>
+        <w:t xml:space="preserve">Validar y optimizar el modelo de recomendación: Es importante evaluar la precisión y efectividad del modelo de recomendación y optimizarlo para mejorar su rendimiento. Esto significa que hay que realizar pruebas y validaciones. </w:t>
+      </w:r>
+    </w:p>
+    <w:p>
+      <w:pPr>
+        <w:pStyle w:val="Textoindependiente"/>
+        <w:numPr>
+          <w:ilvl w:val="0"/>
+          <w:numId w:val="5"/>
+        </w:numPr>
+        <w:spacing w:line="360" w:lineRule="auto"/>
+        <w:jc w:val="both"/>
+        <w:rPr>
+          <w:rFonts w:ascii="Arial" w:hAnsi="Arial" w:cs="Arial"/>
+        </w:rPr>
+      </w:pPr>
+      <w:r>
+        <w:rPr>
+          <w:rFonts w:ascii="Arial" w:hAnsi="Arial" w:cs="Arial"/>
+        </w:rPr>
+        <w:t>Finalmente, intentar integrar el sistema de reco</w:t>
+      </w:r>
+      <w:r>
+        <w:rPr>
+          <w:rFonts w:ascii="Arial" w:hAnsi="Arial" w:cs="Arial"/>
+        </w:rPr>
+        <w:t>mendación en las plataformas</w:t>
+      </w:r>
+      <w:r>
+        <w:rPr>
+          <w:rFonts w:ascii="Arial" w:hAnsi="Arial" w:cs="Arial"/>
+        </w:rPr>
+        <w:t>.</w:t>
+      </w:r>
+    </w:p>
+    <w:p>
+      <w:pPr>
+        <w:pStyle w:val="Textoindependiente"/>
+        <w:spacing w:line="360" w:lineRule="auto"/>
+        <w:ind w:firstLine="0"/>
+        <w:jc w:val="both"/>
+        <w:rPr>
+          <w:rFonts w:ascii="Arial" w:hAnsi="Arial" w:cs="Arial"/>
+        </w:rPr>
+      </w:pPr>
+    </w:p>
+    <w:p>
+      <w:pPr>
+        <w:rPr>
+          <w:rFonts w:ascii="Arial" w:hAnsi="Arial" w:cs="Arial"/>
+        </w:rPr>
+      </w:pPr>
+    </w:p>
+    <w:p>
+      <w:pPr>
+        <w:rPr>
+          <w:rFonts w:ascii="Arial" w:hAnsi="Arial" w:cs="Arial"/>
+        </w:rPr>
+      </w:pPr>
+    </w:p>
+    <w:p>
+      <w:pPr>
+        <w:rPr>
+          <w:rFonts w:ascii="Arial" w:hAnsi="Arial" w:cs="Arial"/>
+        </w:rPr>
+      </w:pPr>
+    </w:p>
+    <w:p>
+      <w:pPr>
+        <w:rPr>
+          <w:rFonts w:ascii="Arial" w:hAnsi="Arial" w:cs="Arial"/>
+          <w:b/>
+        </w:rPr>
+      </w:pPr>
+      <w:r>
+        <w:rPr>
+          <w:rFonts w:ascii="Arial" w:hAnsi="Arial" w:cs="Arial"/>
+          <w:b/>
+        </w:rPr>
+        <w:t>Capítulo 2</w:t>
+      </w:r>
+    </w:p>
+    <w:p>
+      <w:pPr>
+        <w:rPr>
+          <w:rFonts w:ascii="Arial" w:hAnsi="Arial" w:cs="Arial"/>
+          <w:b/>
+        </w:rPr>
+      </w:pPr>
+    </w:p>
+    <w:p>
+      <w:pPr>
+        <w:rPr>
+          <w:rFonts w:ascii="Arial" w:hAnsi="Arial" w:cs="Arial"/>
+          <w:b/>
+        </w:rPr>
+      </w:pPr>
+    </w:p>
+    <w:p>
+      <w:pPr>
+        <w:pStyle w:val="Textoindependiente"/>
+        <w:spacing w:line="360" w:lineRule="auto"/>
+        <w:ind w:firstLine="0"/>
+        <w:rPr>
+          <w:rFonts w:ascii="Arial" w:hAnsi="Arial" w:cs="Arial"/>
+        </w:rPr>
+      </w:pPr>
+    </w:p>
+    <w:p>
+      <w:pPr>
+        <w:pStyle w:val="Textoindependiente"/>
+        <w:spacing w:line="360" w:lineRule="auto"/>
+        <w:ind w:firstLine="0"/>
+        <w:rPr>
+          <w:rFonts w:ascii="Arial" w:hAnsi="Arial" w:cs="Arial"/>
+        </w:rPr>
+      </w:pPr>
+    </w:p>
+    <w:p>
+      <w:pPr>
+        <w:pStyle w:val="Textoindependiente"/>
+        <w:spacing w:line="360" w:lineRule="auto"/>
+        <w:ind w:firstLine="0"/>
+        <w:rPr>
+          <w:rFonts w:ascii="Arial" w:hAnsi="Arial" w:cs="Arial"/>
+        </w:rPr>
+      </w:pPr>
+    </w:p>
+    <w:p>
+      <w:pPr>
+        <w:pStyle w:val="Textoindependiente"/>
+        <w:numPr>
+          <w:ilvl w:val="2"/>
+          <w:numId w:val="6"/>
+        </w:numPr>
+        <w:spacing w:line="360" w:lineRule="auto"/>
+        <w:rPr>
+          <w:rFonts w:ascii="Arial" w:hAnsi="Arial" w:cs="Arial"/>
+          <w:b/>
+        </w:rPr>
+      </w:pPr>
+      <w:r>
+        <w:rPr>
+          <w:rFonts w:ascii="Arial" w:hAnsi="Arial" w:cs="Arial"/>
+          <w:b/>
+        </w:rPr>
+        <w:t>Etapas.</w:t>
+      </w:r>
+    </w:p>
+    <w:p>
+      <w:pPr>
+        <w:spacing w:before="100" w:beforeAutospacing="1" w:afterAutospacing="1" w:line="360" w:lineRule="auto"/>
+        <w:rPr>
+          <w:rFonts w:ascii="Arial" w:hAnsi="Arial" w:cs="Arial"/>
+        </w:rPr>
+      </w:pPr>
+      <w:r>
+        <w:rPr>
+          <w:rFonts w:ascii="Arial" w:hAnsi="Arial" w:cs="Arial"/>
+        </w:rPr>
+        <w:t xml:space="preserve">El sistema está compuesto por </w:t>
+      </w:r>
+      <w:r>
+        <w:rPr>
+          <w:rFonts w:ascii="Arial" w:hAnsi="Arial" w:cs="Arial"/>
+          <w:b/>
+        </w:rPr>
+        <w:t>3 etapas</w:t>
+      </w:r>
+      <w:r>
+        <w:rPr>
+          <w:rFonts w:ascii="Arial" w:hAnsi="Arial" w:cs="Arial"/>
+        </w:rPr>
+        <w:t xml:space="preserve"> fundamentales, Recuperación, Clasificación y Re-clasificación. Estas etapas están conectadas entre sí de manera secuencias respectivamente donde la salida de una es la entrada de la otra siendo la última etapa la encargada de devolver los datos a recomendar y la primera la encargada de obtener </w:t>
+      </w:r>
+      <w:r>
+        <w:rPr>
+          <w:rFonts w:ascii="Arial" w:hAnsi="Arial" w:cs="Arial"/>
+        </w:rPr>
+        <w:lastRenderedPageBreak/>
+        <w:t xml:space="preserve">el corpus de elementos candidatos base inicial. A continuación cada una de las etapas: </w:t>
+      </w:r>
+    </w:p>
+    <w:p>
+      <w:pPr>
+        <w:pStyle w:val="Prrafodelista"/>
+        <w:numPr>
+          <w:ilvl w:val="0"/>
+          <w:numId w:val="7"/>
+        </w:numPr>
+        <w:spacing w:before="100" w:beforeAutospacing="1" w:afterAutospacing="1" w:line="360" w:lineRule="auto"/>
+        <w:rPr>
+          <w:rFonts w:ascii="Arial" w:hAnsi="Arial" w:cs="Arial"/>
+          <w:color w:val="202124"/>
+          <w:shd w:val="clear" w:color="auto" w:fill="FFFFFF"/>
+        </w:rPr>
+      </w:pPr>
+      <w:r>
+        <w:rPr>
+          <w:rFonts w:ascii="Arial" w:hAnsi="Arial" w:cs="Arial"/>
+          <w:b/>
+        </w:rPr>
+        <w:t>Recuperación</w:t>
+      </w:r>
+      <w:r>
+        <w:rPr>
+          <w:rFonts w:ascii="Arial" w:hAnsi="Arial" w:cs="Arial"/>
+        </w:rPr>
+        <w:t xml:space="preserve">: Esta etapa </w:t>
+      </w:r>
+      <w:r>
+        <w:rPr>
+          <w:rFonts w:ascii="Arial" w:hAnsi="Arial" w:cs="Arial"/>
+          <w:color w:val="202124"/>
+          <w:shd w:val="clear" w:color="auto" w:fill="FFFFFF"/>
+        </w:rPr>
+        <w:t>es responsable de seleccionar un conjunto inicial de cientos</w:t>
+      </w:r>
+      <w:r>
+        <w:rPr>
+          <w:rFonts w:ascii="Arial" w:hAnsi="Arial" w:cs="Arial"/>
+          <w:color w:val="202124"/>
+          <w:shd w:val="clear" w:color="auto" w:fill="FFFFFF"/>
+        </w:rPr>
+        <w:t xml:space="preserve"> o miles</w:t>
+      </w:r>
+      <w:r>
+        <w:rPr>
+          <w:rFonts w:ascii="Arial" w:hAnsi="Arial" w:cs="Arial"/>
+          <w:color w:val="202124"/>
+          <w:shd w:val="clear" w:color="auto" w:fill="FFFFFF"/>
+        </w:rPr>
+        <w:t xml:space="preserve"> de candidatos entre todos los posibles candidatos</w:t>
+      </w:r>
+      <w:r>
+        <w:rPr>
+          <w:rFonts w:ascii="Arial" w:hAnsi="Arial" w:cs="Arial"/>
+          <w:color w:val="202124"/>
+          <w:shd w:val="clear" w:color="auto" w:fill="FFFFFF"/>
+        </w:rPr>
+        <w:t xml:space="preserve">. </w:t>
+      </w:r>
+      <w:r>
+        <w:rPr>
+          <w:rFonts w:ascii="Arial" w:hAnsi="Arial" w:cs="Arial"/>
+          <w:color w:val="202124"/>
+          <w:shd w:val="clear" w:color="auto" w:fill="FFFFFF"/>
+        </w:rPr>
+        <w:t xml:space="preserve">El objetivo principal de </w:t>
+      </w:r>
+      <w:r>
+        <w:rPr>
+          <w:rFonts w:ascii="Arial" w:hAnsi="Arial" w:cs="Arial"/>
+          <w:color w:val="202124"/>
+          <w:shd w:val="clear" w:color="auto" w:fill="FFFFFF"/>
+        </w:rPr>
+        <w:t>esta etapa</w:t>
+      </w:r>
+      <w:r>
+        <w:rPr>
+          <w:rFonts w:ascii="Arial" w:hAnsi="Arial" w:cs="Arial"/>
+          <w:color w:val="202124"/>
+          <w:shd w:val="clear" w:color="auto" w:fill="FFFFFF"/>
+        </w:rPr>
+        <w:t xml:space="preserve"> es eliminar de manera eficiente a todos los candidatos que no le</w:t>
+      </w:r>
+      <w:r>
+        <w:rPr>
+          <w:rFonts w:ascii="Arial" w:hAnsi="Arial" w:cs="Arial"/>
+          <w:color w:val="202124"/>
+          <w:shd w:val="clear" w:color="auto" w:fill="FFFFFF"/>
+        </w:rPr>
+        <w:t>s</w:t>
+      </w:r>
+      <w:r>
+        <w:rPr>
+          <w:rFonts w:ascii="Arial" w:hAnsi="Arial" w:cs="Arial"/>
+          <w:color w:val="202124"/>
+          <w:shd w:val="clear" w:color="auto" w:fill="FFFFFF"/>
+        </w:rPr>
+        <w:t xml:space="preserve"> interesan al usuario. Dado que </w:t>
+      </w:r>
+      <w:r>
+        <w:rPr>
+          <w:rFonts w:ascii="Arial" w:hAnsi="Arial" w:cs="Arial"/>
+          <w:color w:val="202124"/>
+          <w:shd w:val="clear" w:color="auto" w:fill="FFFFFF"/>
+        </w:rPr>
+        <w:t>se</w:t>
+      </w:r>
+      <w:r>
+        <w:rPr>
+          <w:rFonts w:ascii="Arial" w:hAnsi="Arial" w:cs="Arial"/>
+          <w:color w:val="202124"/>
+          <w:shd w:val="clear" w:color="auto" w:fill="FFFFFF"/>
+        </w:rPr>
+        <w:t xml:space="preserve"> puede estar tratando con millones de candidatos, tiene que ser computacionalmente eficiente.</w:t>
+      </w:r>
+      <w:r>
+        <w:rPr>
+          <w:rFonts w:ascii="Arial" w:hAnsi="Arial" w:cs="Arial"/>
+          <w:color w:val="202124"/>
+          <w:shd w:val="clear" w:color="auto" w:fill="FFFFFF"/>
+        </w:rPr>
+        <w:t xml:space="preserve"> Esta etapa puede estar compuesta por uno o varios modelos generadores de candidatos donde cada uno se base en los datos implícitos almacenados de los usuarios.</w:t>
+      </w:r>
+    </w:p>
+    <w:p>
+      <w:pPr>
+        <w:pStyle w:val="Prrafodelista"/>
+        <w:spacing w:before="100" w:beforeAutospacing="1" w:afterAutospacing="1" w:line="360" w:lineRule="auto"/>
+        <w:rPr>
+          <w:rFonts w:ascii="Arial" w:hAnsi="Arial" w:cs="Arial"/>
+          <w:color w:val="202124"/>
+          <w:shd w:val="clear" w:color="auto" w:fill="FFFFFF"/>
+        </w:rPr>
+      </w:pPr>
+    </w:p>
+    <w:p>
+      <w:pPr>
+        <w:pStyle w:val="Prrafodelista"/>
+        <w:numPr>
+          <w:ilvl w:val="0"/>
+          <w:numId w:val="7"/>
+        </w:numPr>
+        <w:spacing w:before="100" w:beforeAutospacing="1" w:afterAutospacing="1" w:line="360" w:lineRule="auto"/>
+        <w:rPr>
+          <w:rFonts w:ascii="Arial" w:hAnsi="Arial" w:cs="Arial"/>
+          <w:color w:val="202124"/>
+          <w:shd w:val="clear" w:color="auto" w:fill="FFFFFF"/>
+        </w:rPr>
+      </w:pPr>
+      <w:r>
+        <w:rPr>
+          <w:rFonts w:ascii="Arial" w:hAnsi="Arial" w:cs="Arial"/>
+          <w:b/>
+          <w:color w:val="202124"/>
+          <w:shd w:val="clear" w:color="auto" w:fill="FFFFFF"/>
+        </w:rPr>
+        <w:t>Clasificación</w:t>
+      </w:r>
+      <w:r>
+        <w:rPr>
+          <w:rFonts w:ascii="Arial" w:hAnsi="Arial" w:cs="Arial"/>
+          <w:color w:val="202124"/>
+          <w:shd w:val="clear" w:color="auto" w:fill="FFFFFF"/>
+        </w:rPr>
+        <w:t>: Toma los resultados del modelo de recuperación y los ajusta para seleccionar el mejor puñado de recomendaciones posibles basándose en los datos explícitos que tenga disponible. Su tarea es reducir el conjunto de elementos que pueden interesar al usuario a una lista corta de posibles candidatos</w:t>
+      </w:r>
+      <w:r>
+        <w:rPr>
+          <w:rFonts w:ascii="Arial" w:hAnsi="Arial" w:cs="Arial"/>
+          <w:color w:val="202124"/>
+          <w:shd w:val="clear" w:color="auto" w:fill="FFFFFF"/>
+        </w:rPr>
+        <w:t xml:space="preserve"> que ronde entre los cientos</w:t>
+      </w:r>
+      <w:r>
+        <w:rPr>
+          <w:rFonts w:ascii="Arial" w:hAnsi="Arial" w:cs="Arial"/>
+          <w:color w:val="202124"/>
+          <w:shd w:val="clear" w:color="auto" w:fill="FFFFFF"/>
+        </w:rPr>
+        <w:t>.</w:t>
+      </w:r>
+    </w:p>
+    <w:p>
+      <w:pPr>
+        <w:pStyle w:val="Prrafodelista"/>
+        <w:spacing w:before="100" w:beforeAutospacing="1" w:afterAutospacing="1" w:line="360" w:lineRule="auto"/>
+        <w:rPr>
+          <w:rFonts w:ascii="Arial" w:hAnsi="Arial" w:cs="Arial"/>
+          <w:color w:val="202124"/>
+          <w:shd w:val="clear" w:color="auto" w:fill="FFFFFF"/>
+        </w:rPr>
+      </w:pPr>
+    </w:p>
+    <w:p>
+      <w:pPr>
+        <w:pStyle w:val="Prrafodelista"/>
+        <w:numPr>
+          <w:ilvl w:val="0"/>
+          <w:numId w:val="7"/>
+        </w:numPr>
+        <w:spacing w:before="100" w:beforeAutospacing="1" w:afterAutospacing="1" w:line="360" w:lineRule="auto"/>
+        <w:rPr>
+          <w:rFonts w:ascii="Arial" w:hAnsi="Arial" w:cs="Arial"/>
+          <w:color w:val="202124"/>
+          <w:shd w:val="clear" w:color="auto" w:fill="FFFFFF"/>
+        </w:rPr>
+      </w:pPr>
+      <w:r>
+        <w:rPr>
+          <w:rFonts w:ascii="Arial" w:hAnsi="Arial" w:cs="Arial"/>
+          <w:b/>
+        </w:rPr>
+        <w:t xml:space="preserve">Re-clasificación: </w:t>
+      </w:r>
+      <w:r>
+        <w:rPr>
+          <w:rFonts w:ascii="Arial" w:hAnsi="Arial" w:cs="Arial"/>
+          <w:color w:val="202124"/>
+          <w:shd w:val="clear" w:color="auto" w:fill="FFFFFF"/>
+        </w:rPr>
+        <w:t>En la etapa final el sistema puede volver a clasificar para considerar criterios o limitaciones adicionales como pueden ser la actualidad, la diversidad y la equidad. Estos son algunos de los diversos factores que pueden ayudar a mejorar considerablemente las recomendaciones de un sistema. La actualidad vela por que los elementos sean recientes y no generar candidatos antiguos. La diversidad valida que los candidatos sean diversos según las preferencias del usuario, todas las recomendaciones no pueden ser igual a lo que el usuario ve</w:t>
+      </w:r>
+      <w:r>
+        <w:rPr>
+          <w:rFonts w:ascii="Arial" w:hAnsi="Arial" w:cs="Arial"/>
+          <w:color w:val="202124"/>
+          <w:shd w:val="clear" w:color="auto" w:fill="FFFFFF"/>
+        </w:rPr>
+        <w:t>,</w:t>
+      </w:r>
+      <w:r>
+        <w:rPr>
+          <w:rFonts w:ascii="Arial" w:hAnsi="Arial" w:cs="Arial"/>
+          <w:color w:val="202124"/>
+          <w:shd w:val="clear" w:color="auto" w:fill="FFFFFF"/>
+        </w:rPr>
+        <w:t xml:space="preserve"> ya que esto elimina el visibilidad del contenido algo fundamental en este tipo de sistemas. Por último la equidad evita sesgos en las recomendaciones como podrían ser sebos de </w:t>
+      </w:r>
+      <w:proofErr w:type="spellStart"/>
+      <w:r>
+        <w:rPr>
+          <w:rFonts w:ascii="Arial" w:hAnsi="Arial" w:cs="Arial"/>
+          <w:color w:val="202124"/>
+          <w:shd w:val="clear" w:color="auto" w:fill="FFFFFF"/>
+        </w:rPr>
+        <w:t>clicks</w:t>
+      </w:r>
+      <w:proofErr w:type="spellEnd"/>
+      <w:r>
+        <w:rPr>
+          <w:rFonts w:ascii="Arial" w:hAnsi="Arial" w:cs="Arial"/>
+          <w:color w:val="202124"/>
+          <w:shd w:val="clear" w:color="auto" w:fill="FFFFFF"/>
+        </w:rPr>
+        <w:t xml:space="preserve"> o falsas tendencias y permite que todos los usuarios sean tratados de manera justa.</w:t>
+      </w:r>
+    </w:p>
+    <w:p>
+      <w:pPr>
+        <w:spacing w:before="100" w:beforeAutospacing="1" w:afterAutospacing="1" w:line="360" w:lineRule="auto"/>
+        <w:rPr>
+          <w:rFonts w:ascii="Arial" w:hAnsi="Arial" w:cs="Arial"/>
+        </w:rPr>
+      </w:pPr>
+      <w:r>
+        <w:rPr>
+          <w:rFonts w:ascii="Arial" w:hAnsi="Arial" w:cs="Arial"/>
+          <w:shd w:val="clear" w:color="auto" w:fill="FFFFFF"/>
+        </w:rPr>
+        <w:t xml:space="preserve">Cada una de estas etapas está compuesta por </w:t>
+      </w:r>
+      <w:r>
+        <w:rPr>
+          <w:rFonts w:ascii="Arial" w:hAnsi="Arial" w:cs="Arial"/>
+        </w:rPr>
+        <w:t>1 o varios modelos de redes neuronales profundas dependiendo de qué tan complejos sean los datos a utilizar</w:t>
+      </w:r>
+      <w:r>
+        <w:rPr>
+          <w:rFonts w:ascii="Arial" w:hAnsi="Arial" w:cs="Arial"/>
+        </w:rPr>
+        <w:t>.</w:t>
+      </w:r>
+    </w:p>
+    <w:p>
+      <w:pPr>
+        <w:spacing w:before="100" w:beforeAutospacing="1" w:afterAutospacing="1" w:line="360" w:lineRule="auto"/>
+        <w:rPr>
+          <w:rFonts w:ascii="Arial" w:hAnsi="Arial" w:cs="Arial"/>
+        </w:rPr>
+      </w:pPr>
+      <w:r>
+        <w:rPr>
+          <w:rFonts w:ascii="Arial" w:hAnsi="Arial" w:cs="Arial"/>
+          <w:noProof/>
+          <w:lang w:eastAsia="es-ES"/>
+        </w:rPr>
+        <w:lastRenderedPageBreak/>
+        <w:drawing>
+          <wp:inline distT="0" distB="0" distL="0" distR="0">
+            <wp:extent cx="5391150" cy="3028315"/>
+            <wp:effectExtent l="0" t="0" r="0" b="635"/>
+            <wp:docPr id="6" name="Imagen 6" descr="Captura de pantalla 2024-09-05 002909"/>
+            <wp:cNvGraphicFramePr>
+              <a:graphicFrameLocks xmlns:a="http://schemas.openxmlformats.org/drawingml/2006/main" noChangeAspect="1"/>
+            </wp:cNvGraphicFramePr>
+            <a:graphic xmlns:a="http://schemas.openxmlformats.org/drawingml/2006/main">
+              <a:graphicData uri="http://schemas.openxmlformats.org/drawingml/2006/picture">
+                <pic:pic xmlns:pic="http://schemas.openxmlformats.org/drawingml/2006/picture">
+                  <pic:nvPicPr>
+                    <pic:cNvPr id="0" name="Picture 1" descr="Captura de pantalla 2024-09-05 002909"/>
+                    <pic:cNvPicPr>
+                      <a:picLocks noChangeAspect="1" noChangeArrowheads="1"/>
+                    </pic:cNvPicPr>
+                  </pic:nvPicPr>
+                  <pic:blipFill>
+                    <a:blip r:embed="rId5">
+                      <a:extLst>
+                        <a:ext uri="{28A0092B-C50C-407E-A947-70E740481C1C}">
+                          <a14:useLocalDpi xmlns:a14="http://schemas.microsoft.com/office/drawing/2010/main" val="0"/>
+                        </a:ext>
+                      </a:extLst>
+                    </a:blip>
+                    <a:srcRect/>
+                    <a:stretch>
+                      <a:fillRect/>
+                    </a:stretch>
+                  </pic:blipFill>
+                  <pic:spPr bwMode="auto">
+                    <a:xfrm>
+                      <a:off x="0" y="0"/>
+                      <a:ext cx="5391150" cy="3028315"/>
+                    </a:xfrm>
+                    <a:prstGeom prst="rect">
+                      <a:avLst/>
+                    </a:prstGeom>
+                    <a:noFill/>
+                    <a:ln>
+                      <a:noFill/>
+                    </a:ln>
+                  </pic:spPr>
+                </pic:pic>
+              </a:graphicData>
+            </a:graphic>
+          </wp:inline>
+        </w:drawing>
+      </w:r>
+    </w:p>
+    <w:p>
+      <w:pPr>
+        <w:pStyle w:val="Textoindependiente"/>
+        <w:spacing w:line="360" w:lineRule="auto"/>
+        <w:ind w:left="1416" w:firstLine="708"/>
+        <w:rPr>
+          <w:rFonts w:ascii="Arial" w:hAnsi="Arial" w:cs="Arial"/>
+          <w:sz w:val="22"/>
+          <w:szCs w:val="22"/>
+        </w:rPr>
+      </w:pPr>
+      <w:r>
+        <w:rPr>
+          <w:rFonts w:ascii="Arial" w:hAnsi="Arial" w:cs="Arial"/>
+          <w:sz w:val="22"/>
+          <w:szCs w:val="22"/>
+        </w:rPr>
+        <w:t>Fi</w:t>
+      </w:r>
+      <w:r>
+        <w:rPr>
+          <w:rFonts w:ascii="Arial" w:hAnsi="Arial" w:cs="Arial"/>
+          <w:sz w:val="22"/>
+          <w:szCs w:val="22"/>
+        </w:rPr>
+        <w:t>gura 8</w:t>
+      </w:r>
+      <w:r>
+        <w:rPr>
+          <w:rFonts w:ascii="Arial" w:hAnsi="Arial" w:cs="Arial"/>
+          <w:sz w:val="22"/>
+          <w:szCs w:val="22"/>
+        </w:rPr>
+        <w:t>: Ar</w:t>
+      </w:r>
+      <w:r>
+        <w:rPr>
+          <w:rFonts w:ascii="Arial" w:hAnsi="Arial" w:cs="Arial"/>
+          <w:sz w:val="22"/>
+          <w:szCs w:val="22"/>
+        </w:rPr>
+        <w:t>quitectura de capas del sistema</w:t>
+      </w:r>
+      <w:r>
+        <w:rPr>
+          <w:rFonts w:ascii="Arial" w:hAnsi="Arial" w:cs="Arial"/>
+          <w:sz w:val="22"/>
+          <w:szCs w:val="22"/>
+        </w:rPr>
+        <w:t>.</w:t>
+      </w:r>
+    </w:p>
+    <w:p>
+      <w:pPr>
+        <w:pStyle w:val="Textoindependiente"/>
+        <w:spacing w:line="360" w:lineRule="auto"/>
+        <w:ind w:firstLine="0"/>
+        <w:rPr>
+          <w:rFonts w:ascii="Arial" w:hAnsi="Arial" w:cs="Arial"/>
+          <w:sz w:val="22"/>
+          <w:szCs w:val="22"/>
+        </w:rPr>
+      </w:pPr>
+      <w:hyperlink r:id="rId6" w:history="1">
+        <w:r>
+          <w:rPr>
+            <w:rStyle w:val="Hipervnculo"/>
+            <w:rFonts w:ascii="Arial" w:hAnsi="Arial" w:cs="Arial"/>
+            <w:sz w:val="22"/>
+            <w:szCs w:val="22"/>
+          </w:rPr>
+          <w:t>https://static.googleusercontent.com/media/research.google.com/es/ir/pubs/archive/45530.pdf</w:t>
+        </w:r>
+      </w:hyperlink>
+      <w:r>
+        <w:rPr>
+          <w:rFonts w:ascii="Arial" w:hAnsi="Arial" w:cs="Arial"/>
+          <w:sz w:val="22"/>
+          <w:szCs w:val="22"/>
+        </w:rPr>
+        <w:t xml:space="preserve"> </w:t>
+      </w:r>
+    </w:p>
+    <w:p>
+      <w:pPr>
+        <w:pStyle w:val="Textoindependiente"/>
+        <w:spacing w:line="360" w:lineRule="auto"/>
+        <w:ind w:firstLine="0"/>
+        <w:rPr>
+          <w:rFonts w:ascii="Arial" w:hAnsi="Arial" w:cs="Arial"/>
+          <w:sz w:val="22"/>
+          <w:szCs w:val="22"/>
+        </w:rPr>
+      </w:pPr>
+      <w:hyperlink r:id="rId7" w:history="1">
+        <w:r>
+          <w:rPr>
+            <w:rStyle w:val="Hipervnculo"/>
+            <w:rFonts w:ascii="Arial" w:hAnsi="Arial" w:cs="Arial"/>
+            <w:sz w:val="22"/>
+            <w:szCs w:val="22"/>
+          </w:rPr>
+          <w:t>https://developers.google.com/machine-learning/recommendation?hl=es-419</w:t>
+        </w:r>
+      </w:hyperlink>
+      <w:r>
+        <w:rPr>
+          <w:rFonts w:ascii="Arial" w:hAnsi="Arial" w:cs="Arial"/>
+          <w:sz w:val="22"/>
+          <w:szCs w:val="22"/>
+        </w:rPr>
+        <w:t xml:space="preserve"> </w:t>
+      </w:r>
+    </w:p>
+    <w:p>
+      <w:pPr>
+        <w:pStyle w:val="Textoindependiente"/>
+        <w:spacing w:line="360" w:lineRule="auto"/>
+        <w:ind w:firstLine="0"/>
+        <w:rPr>
+          <w:rFonts w:ascii="Arial" w:hAnsi="Arial" w:cs="Arial"/>
+          <w:sz w:val="22"/>
+          <w:szCs w:val="22"/>
+        </w:rPr>
+      </w:pPr>
+      <w:hyperlink r:id="rId8" w:history="1">
+        <w:r>
+          <w:rPr>
+            <w:rStyle w:val="Hipervnculo"/>
+            <w:rFonts w:ascii="Arial" w:hAnsi="Arial" w:cs="Arial"/>
+            <w:sz w:val="22"/>
+            <w:szCs w:val="22"/>
+          </w:rPr>
+          <w:t>https://www.tensorflow.org/recommenders/examples/quickstart?hl=es-419</w:t>
+        </w:r>
+      </w:hyperlink>
+      <w:r>
+        <w:rPr>
+          <w:rFonts w:ascii="Arial" w:hAnsi="Arial" w:cs="Arial"/>
+          <w:sz w:val="22"/>
+          <w:szCs w:val="22"/>
+        </w:rPr>
+        <w:t xml:space="preserve"> </w:t>
+      </w:r>
+    </w:p>
+    <w:p>
+      <w:pPr>
+        <w:pStyle w:val="Textoindependiente"/>
+        <w:spacing w:line="360" w:lineRule="auto"/>
+        <w:ind w:left="1416" w:firstLine="708"/>
+        <w:rPr>
+          <w:rFonts w:ascii="Arial" w:hAnsi="Arial" w:cs="Arial"/>
+          <w:sz w:val="22"/>
+          <w:szCs w:val="22"/>
+        </w:rPr>
+      </w:pPr>
+    </w:p>
+    <w:p>
+      <w:pPr>
+        <w:pStyle w:val="Textoindependiente"/>
+        <w:numPr>
+          <w:ilvl w:val="2"/>
+          <w:numId w:val="6"/>
+        </w:numPr>
+        <w:spacing w:line="360" w:lineRule="auto"/>
+        <w:rPr>
+          <w:rFonts w:ascii="Arial" w:hAnsi="Arial" w:cs="Arial"/>
+          <w:b/>
+        </w:rPr>
+      </w:pPr>
+      <w:r>
+        <w:rPr>
+          <w:rFonts w:ascii="Arial" w:hAnsi="Arial" w:cs="Arial"/>
+          <w:b/>
+        </w:rPr>
+        <w:t>Modelos.</w:t>
+      </w:r>
+    </w:p>
+    <w:p>
+      <w:pPr>
+        <w:pStyle w:val="Textoindependiente"/>
+        <w:spacing w:line="360" w:lineRule="auto"/>
+        <w:ind w:firstLine="0"/>
+        <w:rPr>
+          <w:rFonts w:ascii="Arial" w:hAnsi="Arial" w:cs="Arial"/>
+          <w:b/>
+        </w:rPr>
+      </w:pPr>
+    </w:p>
+    <w:p>
+      <w:pPr>
+        <w:pStyle w:val="Textoindependiente"/>
+        <w:spacing w:line="360" w:lineRule="auto"/>
+        <w:ind w:firstLine="0"/>
+        <w:rPr>
+          <w:rFonts w:ascii="Arial" w:hAnsi="Arial" w:cs="Arial"/>
+        </w:rPr>
+      </w:pPr>
+      <w:r>
+        <w:rPr>
+          <w:rFonts w:ascii="Arial" w:hAnsi="Arial" w:cs="Arial"/>
+        </w:rPr>
+        <w:t>Existen tres tipos de modelos utilizados en este sistema, Modelos de Dos Torres, Modelo de Recuperación y Modelo de Clasificación:</w:t>
+      </w:r>
+    </w:p>
+    <w:p>
+      <w:pPr>
+        <w:pStyle w:val="Textoindependiente"/>
+        <w:spacing w:line="360" w:lineRule="auto"/>
+        <w:ind w:firstLine="0"/>
+        <w:rPr>
+          <w:rFonts w:ascii="Arial" w:hAnsi="Arial" w:cs="Arial"/>
+        </w:rPr>
+      </w:pPr>
+    </w:p>
+    <w:p>
+      <w:pPr>
+        <w:pStyle w:val="Textoindependiente"/>
+        <w:spacing w:line="360" w:lineRule="auto"/>
+        <w:ind w:firstLine="0"/>
+        <w:rPr>
+          <w:rFonts w:ascii="Arial" w:hAnsi="Arial" w:cs="Arial"/>
+        </w:rPr>
+      </w:pPr>
+      <w:r>
+        <w:rPr>
+          <w:rFonts w:ascii="Arial" w:hAnsi="Arial" w:cs="Arial"/>
+          <w:b/>
+        </w:rPr>
+        <w:t>Modelo de Dos Torres</w:t>
+      </w:r>
+      <w:r>
+        <w:rPr>
+          <w:rFonts w:ascii="Arial" w:hAnsi="Arial" w:cs="Arial"/>
+        </w:rPr>
+        <w:t xml:space="preserve">: </w:t>
+      </w:r>
+      <w:r>
+        <w:rPr>
+          <w:rFonts w:ascii="Arial" w:hAnsi="Arial" w:cs="Arial"/>
+        </w:rPr>
+        <w:t>es una arquitectura de red neuronal diseñada específicamente para tareas de aprendizaje de representaciones y, en particular, para problemas de recomendación, búsqueda y clasificación. Su nombre proviene de la estructura visual que adopta: dos "torres" de redes neuronales que procesan independientemente dos tipos de datos, y luego combinan sus representaciones finales para obtener una puntuación o predicción.</w:t>
+      </w:r>
+    </w:p>
+    <w:p>
+      <w:pPr>
+        <w:pStyle w:val="Textoindependiente"/>
+        <w:spacing w:line="360" w:lineRule="auto"/>
+        <w:ind w:firstLine="0"/>
+        <w:rPr>
+          <w:rFonts w:ascii="Arial" w:hAnsi="Arial" w:cs="Arial"/>
+        </w:rPr>
+      </w:pPr>
+      <w:r>
+        <w:br/>
+      </w:r>
+      <w:r>
+        <w:rPr>
+          <w:rFonts w:ascii="Arial" w:hAnsi="Arial" w:cs="Arial"/>
+        </w:rPr>
+        <w:t xml:space="preserve">En una arquitectura de dos torres, cada torre es una red neuronal que procesa características de entrada candidatas o de consulta para producir una representación integrada de esas características. Debido a que las </w:t>
+      </w:r>
+      <w:r>
+        <w:rPr>
+          <w:rFonts w:ascii="Arial" w:hAnsi="Arial" w:cs="Arial"/>
+        </w:rPr>
+        <w:lastRenderedPageBreak/>
+        <w:t>representaciones de incrustación son simplemente vectores de la misma longitud, podemos calcular el producto escalar entre estos dos vectores para determinar qué tan cerca están. Esto significa que la orientación del espacio de incrustación está determinada por el producto escalar de cada par &lt;</w:t>
+      </w:r>
+      <w:proofErr w:type="spellStart"/>
+      <w:r>
+        <w:rPr>
+          <w:rFonts w:ascii="Arial" w:hAnsi="Arial" w:cs="Arial"/>
+        </w:rPr>
+        <w:t>query</w:t>
+      </w:r>
+      <w:proofErr w:type="spellEnd"/>
+      <w:r>
+        <w:rPr>
+          <w:rFonts w:ascii="Arial" w:hAnsi="Arial" w:cs="Arial"/>
+        </w:rPr>
+        <w:t>, candidato&gt; en los ejemplos de entrenamiento.</w:t>
+      </w:r>
+    </w:p>
+    <w:p>
+      <w:pPr>
+        <w:pStyle w:val="Textoindependiente"/>
+        <w:spacing w:line="360" w:lineRule="auto"/>
+        <w:ind w:firstLine="0"/>
+        <w:rPr>
+          <w:rFonts w:ascii="Arial" w:hAnsi="Arial" w:cs="Arial"/>
+        </w:rPr>
+      </w:pPr>
+      <w:r>
+        <w:rPr>
+          <w:rFonts w:ascii="Arial" w:hAnsi="Arial" w:cs="Arial"/>
+          <w:noProof/>
+          <w:lang w:eastAsia="es-ES"/>
+        </w:rPr>
+        <w:drawing>
+          <wp:inline distT="0" distB="0" distL="0" distR="0">
+            <wp:extent cx="5403215" cy="4465320"/>
+            <wp:effectExtent l="0" t="0" r="6985" b="0"/>
+            <wp:docPr id="5" name="Imagen 5" descr="Captura de pantalla 2024-09-04 232401"/>
+            <wp:cNvGraphicFramePr>
+              <a:graphicFrameLocks xmlns:a="http://schemas.openxmlformats.org/drawingml/2006/main" noChangeAspect="1"/>
+            </wp:cNvGraphicFramePr>
+            <a:graphic xmlns:a="http://schemas.openxmlformats.org/drawingml/2006/main">
+              <a:graphicData uri="http://schemas.openxmlformats.org/drawingml/2006/picture">
+                <pic:pic xmlns:pic="http://schemas.openxmlformats.org/drawingml/2006/picture">
+                  <pic:nvPicPr>
+                    <pic:cNvPr id="0" name="Picture 2" descr="Captura de pantalla 2024-09-04 232401"/>
+                    <pic:cNvPicPr>
+                      <a:picLocks noChangeAspect="1" noChangeArrowheads="1"/>
+                    </pic:cNvPicPr>
+                  </pic:nvPicPr>
+                  <pic:blipFill>
+                    <a:blip r:embed="rId9">
+                      <a:extLst>
+                        <a:ext uri="{28A0092B-C50C-407E-A947-70E740481C1C}">
+                          <a14:useLocalDpi xmlns:a14="http://schemas.microsoft.com/office/drawing/2010/main" val="0"/>
+                        </a:ext>
+                      </a:extLst>
+                    </a:blip>
+                    <a:srcRect/>
+                    <a:stretch>
+                      <a:fillRect/>
+                    </a:stretch>
+                  </pic:blipFill>
+                  <pic:spPr bwMode="auto">
+                    <a:xfrm>
+                      <a:off x="0" y="0"/>
+                      <a:ext cx="5403215" cy="4465320"/>
+                    </a:xfrm>
+                    <a:prstGeom prst="rect">
+                      <a:avLst/>
+                    </a:prstGeom>
+                    <a:noFill/>
+                    <a:ln>
+                      <a:noFill/>
+                    </a:ln>
+                  </pic:spPr>
+                </pic:pic>
+              </a:graphicData>
+            </a:graphic>
+          </wp:inline>
+        </w:drawing>
+      </w:r>
+    </w:p>
+    <w:p>
+      <w:pPr>
+        <w:pStyle w:val="Textoindependiente"/>
+        <w:spacing w:line="360" w:lineRule="auto"/>
+        <w:ind w:left="708" w:firstLine="708"/>
+        <w:rPr>
+          <w:rFonts w:ascii="Arial" w:hAnsi="Arial" w:cs="Arial"/>
+          <w:sz w:val="22"/>
+          <w:szCs w:val="22"/>
+        </w:rPr>
+      </w:pPr>
+      <w:r>
+        <w:rPr>
+          <w:rFonts w:ascii="Arial" w:hAnsi="Arial" w:cs="Arial"/>
+          <w:sz w:val="22"/>
+          <w:szCs w:val="22"/>
+        </w:rPr>
+        <w:t>Fi</w:t>
+      </w:r>
+      <w:r>
+        <w:rPr>
+          <w:rFonts w:ascii="Arial" w:hAnsi="Arial" w:cs="Arial"/>
+          <w:sz w:val="22"/>
+          <w:szCs w:val="22"/>
+        </w:rPr>
+        <w:t>gura 9</w:t>
+      </w:r>
+      <w:r>
+        <w:rPr>
+          <w:rFonts w:ascii="Arial" w:hAnsi="Arial" w:cs="Arial"/>
+          <w:sz w:val="22"/>
+          <w:szCs w:val="22"/>
+        </w:rPr>
+        <w:t>: Arquitectura de una red neuronal de Dos Torres.</w:t>
+      </w:r>
+    </w:p>
+    <w:p>
+      <w:pPr>
+        <w:pStyle w:val="Textoindependiente"/>
+        <w:spacing w:line="360" w:lineRule="auto"/>
+        <w:ind w:left="708" w:firstLine="708"/>
+        <w:rPr>
+          <w:rFonts w:ascii="Arial" w:hAnsi="Arial" w:cs="Arial"/>
+          <w:sz w:val="22"/>
+          <w:szCs w:val="22"/>
+        </w:rPr>
+      </w:pPr>
+    </w:p>
+    <w:p>
+      <w:pPr>
+        <w:pStyle w:val="Textoindependiente"/>
+        <w:spacing w:line="360" w:lineRule="auto"/>
+        <w:ind w:left="708" w:firstLine="708"/>
+        <w:rPr>
+          <w:rFonts w:ascii="Arial" w:hAnsi="Arial" w:cs="Arial"/>
+          <w:sz w:val="22"/>
+          <w:szCs w:val="22"/>
+        </w:rPr>
+      </w:pPr>
+    </w:p>
+    <w:p>
+      <w:pPr>
+        <w:pStyle w:val="Textoindependiente"/>
+        <w:spacing w:line="360" w:lineRule="auto"/>
+        <w:ind w:firstLine="0"/>
+        <w:rPr>
+          <w:rFonts w:ascii="Arial" w:hAnsi="Arial" w:cs="Arial"/>
+        </w:rPr>
+      </w:pPr>
+      <w:r>
+        <w:rPr>
+          <w:rFonts w:ascii="Arial" w:hAnsi="Arial" w:cs="Arial"/>
+          <w:noProof/>
+          <w:lang w:eastAsia="es-ES"/>
+        </w:rPr>
+        <w:drawing>
+          <wp:inline distT="0" distB="0" distL="0" distR="0">
+            <wp:extent cx="5391150" cy="2197100"/>
+            <wp:effectExtent l="0" t="0" r="0" b="0"/>
+            <wp:docPr id="4" name="Imagen 4" descr="figure-6_uA0W9dA"/>
+            <wp:cNvGraphicFramePr>
+              <a:graphicFrameLocks xmlns:a="http://schemas.openxmlformats.org/drawingml/2006/main" noChangeAspect="1"/>
+            </wp:cNvGraphicFramePr>
+            <a:graphic xmlns:a="http://schemas.openxmlformats.org/drawingml/2006/main">
+              <a:graphicData uri="http://schemas.openxmlformats.org/drawingml/2006/picture">
+                <pic:pic xmlns:pic="http://schemas.openxmlformats.org/drawingml/2006/picture">
+                  <pic:nvPicPr>
+                    <pic:cNvPr id="0" name="Picture 3" descr="figure-6_uA0W9dA"/>
+                    <pic:cNvPicPr>
+                      <a:picLocks noChangeAspect="1" noChangeArrowheads="1"/>
+                    </pic:cNvPicPr>
+                  </pic:nvPicPr>
+                  <pic:blipFill>
+                    <a:blip r:embed="rId10">
+                      <a:extLst>
+                        <a:ext uri="{28A0092B-C50C-407E-A947-70E740481C1C}">
+                          <a14:useLocalDpi xmlns:a14="http://schemas.microsoft.com/office/drawing/2010/main" val="0"/>
+                        </a:ext>
+                      </a:extLst>
+                    </a:blip>
+                    <a:srcRect/>
+                    <a:stretch>
+                      <a:fillRect/>
+                    </a:stretch>
+                  </pic:blipFill>
+                  <pic:spPr bwMode="auto">
+                    <a:xfrm>
+                      <a:off x="0" y="0"/>
+                      <a:ext cx="5391150" cy="2197100"/>
+                    </a:xfrm>
+                    <a:prstGeom prst="rect">
+                      <a:avLst/>
+                    </a:prstGeom>
+                    <a:noFill/>
+                    <a:ln>
+                      <a:noFill/>
+                    </a:ln>
+                  </pic:spPr>
+                </pic:pic>
+              </a:graphicData>
+            </a:graphic>
+          </wp:inline>
+        </w:drawing>
+      </w:r>
+    </w:p>
+    <w:p>
+      <w:pPr>
+        <w:rPr>
+          <w:rFonts w:ascii="Arial" w:hAnsi="Arial" w:cs="Arial"/>
+        </w:rPr>
+      </w:pPr>
+      <w:r>
+        <w:rPr>
+          <w:rFonts w:ascii="Arial" w:hAnsi="Arial" w:cs="Arial"/>
+        </w:rPr>
+        <w:lastRenderedPageBreak/>
+        <w:t>F</w:t>
+      </w:r>
+      <w:r>
+        <w:rPr>
+          <w:rFonts w:ascii="Arial" w:hAnsi="Arial" w:cs="Arial"/>
+        </w:rPr>
+        <w:t>igura 10</w:t>
+      </w:r>
+      <w:r>
+        <w:rPr>
+          <w:rFonts w:ascii="Arial" w:hAnsi="Arial" w:cs="Arial"/>
+        </w:rPr>
+        <w:t xml:space="preserve">: Las arquitecturas NDR (neural </w:t>
+      </w:r>
+      <w:proofErr w:type="spellStart"/>
+      <w:r>
+        <w:rPr>
+          <w:rFonts w:ascii="Arial" w:hAnsi="Arial" w:cs="Arial"/>
+        </w:rPr>
+        <w:t>deep</w:t>
+      </w:r>
+      <w:proofErr w:type="spellEnd"/>
+      <w:r>
+        <w:rPr>
+          <w:rFonts w:ascii="Arial" w:hAnsi="Arial" w:cs="Arial"/>
+        </w:rPr>
+        <w:t xml:space="preserve"> </w:t>
+      </w:r>
+      <w:proofErr w:type="spellStart"/>
+      <w:r>
+        <w:rPr>
+          <w:rFonts w:ascii="Arial" w:hAnsi="Arial" w:cs="Arial"/>
+        </w:rPr>
+        <w:t>retrieval</w:t>
+      </w:r>
+      <w:proofErr w:type="spellEnd"/>
+      <w:r>
+        <w:rPr>
+          <w:rFonts w:ascii="Arial" w:hAnsi="Arial" w:cs="Arial"/>
+        </w:rPr>
+        <w:t>), como los codificadores de dos torres, son conceptualmente similares a los modelos de factorización. Ambas son técnicas de recuperación basadas en incrustaciones que calculan representaciones vectoriales de consultas y candidatos de dimensiones inferiores, donde la similitud entre estos dos vectores se determina calculando su producto escalar.</w:t>
+      </w:r>
+    </w:p>
+    <w:p/>
+    <w:p>
+      <w:hyperlink r:id="rId11" w:history="1">
+        <w:r>
+          <w:rPr>
+            <w:rStyle w:val="Hipervnculo"/>
+          </w:rPr>
+          <w:t>https://cloud.google.com/blog/products/ai-machine-learning/scaling-deep-retrieval-tensorflow-two-towers-architecture</w:t>
+        </w:r>
+      </w:hyperlink>
+      <w:r>
+        <w:t xml:space="preserve"> </w:t>
+      </w:r>
+    </w:p>
+    <w:p/>
+    <w:p>
+      <w:r>
+        <w:rPr>
+          <w:rFonts w:ascii="Arial" w:hAnsi="Arial" w:cs="Arial"/>
+          <w:b/>
+        </w:rPr>
+        <w:t>Modelo de Recuperación</w:t>
+      </w:r>
+      <w:r>
+        <w:rPr>
+          <w:rFonts w:ascii="Arial" w:hAnsi="Arial" w:cs="Arial"/>
+        </w:rPr>
+        <w:t xml:space="preserve">: Es el encargado de leer el corpus de datos completo y recuperar unos miles de candidatos más probables a ser de interés para el usuario. Este tipo de modelos es entrenado con datos implícitos del usuario. </w:t>
+      </w:r>
+    </w:p>
+    <w:p>
+      <w:pPr>
+        <w:pStyle w:val="Textoindependiente"/>
+        <w:spacing w:line="360" w:lineRule="auto"/>
+        <w:ind w:firstLine="0"/>
+        <w:rPr>
+          <w:rFonts w:ascii="Arial" w:hAnsi="Arial" w:cs="Arial"/>
+        </w:rPr>
+      </w:pPr>
+    </w:p>
+    <w:p>
+      <w:pPr>
+        <w:pStyle w:val="Textoindependiente"/>
+        <w:numPr>
+          <w:ilvl w:val="0"/>
+          <w:numId w:val="10"/>
+        </w:numPr>
+        <w:spacing w:line="360" w:lineRule="auto"/>
+        <w:rPr>
+          <w:rFonts w:ascii="Arial" w:hAnsi="Arial" w:cs="Arial"/>
+        </w:rPr>
+      </w:pPr>
+      <w:r>
+        <w:rPr>
+          <w:rFonts w:ascii="Arial" w:hAnsi="Arial" w:cs="Arial"/>
+          <w:b/>
+        </w:rPr>
+        <w:t>Representación</w:t>
+      </w:r>
+      <w:r>
+        <w:rPr>
+          <w:rFonts w:ascii="Arial" w:hAnsi="Arial" w:cs="Arial"/>
+        </w:rPr>
+        <w:t xml:space="preserve">: </w:t>
+      </w:r>
+      <w:r>
+        <w:rPr>
+          <w:rFonts w:ascii="Arial" w:hAnsi="Arial" w:cs="Arial"/>
+        </w:rPr>
+        <w:t>Los modelos de recuperación a menudo se componen de dos sub</w:t>
+      </w:r>
+      <w:r>
+        <w:rPr>
+          <w:rFonts w:ascii="Arial" w:hAnsi="Arial" w:cs="Arial"/>
+        </w:rPr>
+        <w:t xml:space="preserve"> </w:t>
+      </w:r>
+      <w:r>
+        <w:rPr>
+          <w:rFonts w:ascii="Arial" w:hAnsi="Arial" w:cs="Arial"/>
+        </w:rPr>
+        <w:t>modelos:</w:t>
+      </w:r>
+    </w:p>
+    <w:p>
+      <w:pPr>
+        <w:spacing w:line="360" w:lineRule="auto"/>
+        <w:rPr>
+          <w:rFonts w:ascii="Arial" w:hAnsi="Arial" w:cs="Arial"/>
+        </w:rPr>
+      </w:pPr>
+    </w:p>
+    <w:p>
+      <w:pPr>
+        <w:pStyle w:val="Prrafodelista"/>
+        <w:numPr>
+          <w:ilvl w:val="0"/>
+          <w:numId w:val="8"/>
+        </w:numPr>
+        <w:spacing w:line="360" w:lineRule="auto"/>
+        <w:rPr>
+          <w:rFonts w:ascii="Arial" w:hAnsi="Arial" w:cs="Arial"/>
+        </w:rPr>
+      </w:pPr>
+      <w:r>
+        <w:rPr>
+          <w:rFonts w:ascii="Arial" w:hAnsi="Arial" w:cs="Arial"/>
+        </w:rPr>
+        <w:t xml:space="preserve">Un modelo de consulta que calcula la representación de la consulta (normalmente un vector de incorporación de </w:t>
+      </w:r>
+      <w:proofErr w:type="spellStart"/>
+      <w:r>
+        <w:rPr>
+          <w:rFonts w:ascii="Arial" w:hAnsi="Arial" w:cs="Arial"/>
+        </w:rPr>
+        <w:t>dimensionalidad</w:t>
+      </w:r>
+      <w:proofErr w:type="spellEnd"/>
+      <w:r>
+        <w:rPr>
+          <w:rFonts w:ascii="Arial" w:hAnsi="Arial" w:cs="Arial"/>
+        </w:rPr>
+        <w:t xml:space="preserve"> fija) mediante funciones de consulta.</w:t>
+      </w:r>
+    </w:p>
+    <w:p>
+      <w:pPr>
+        <w:spacing w:line="360" w:lineRule="auto"/>
+        <w:rPr>
+          <w:rFonts w:ascii="Arial" w:hAnsi="Arial" w:cs="Arial"/>
+        </w:rPr>
+      </w:pPr>
+    </w:p>
+    <w:p>
+      <w:pPr>
+        <w:pStyle w:val="Prrafodelista"/>
+        <w:numPr>
+          <w:ilvl w:val="0"/>
+          <w:numId w:val="8"/>
+        </w:numPr>
+        <w:spacing w:line="360" w:lineRule="auto"/>
+        <w:rPr>
+          <w:rFonts w:ascii="Arial" w:hAnsi="Arial" w:cs="Arial"/>
+        </w:rPr>
+      </w:pPr>
+      <w:r>
+        <w:rPr>
+          <w:rFonts w:ascii="Arial" w:hAnsi="Arial" w:cs="Arial"/>
+        </w:rPr>
+        <w:t>Un modelo candidato que calcula la representación candidata (un vector de igual tamaño) utilizando las características candidatas.</w:t>
+      </w:r>
+    </w:p>
+    <w:p>
+      <w:pPr>
+        <w:spacing w:line="360" w:lineRule="auto"/>
+        <w:rPr>
+          <w:rFonts w:ascii="Arial" w:hAnsi="Arial" w:cs="Arial"/>
+        </w:rPr>
+      </w:pPr>
+    </w:p>
+    <w:p>
+      <w:pPr>
+        <w:spacing w:line="360" w:lineRule="auto"/>
+        <w:ind w:left="708"/>
+        <w:rPr>
+          <w:rFonts w:ascii="Arial" w:hAnsi="Arial" w:cs="Arial"/>
+        </w:rPr>
+      </w:pPr>
+      <w:r>
+        <w:rPr>
+          <w:rFonts w:ascii="Arial" w:hAnsi="Arial" w:cs="Arial"/>
+        </w:rPr>
+        <w:t>Estos dos sub modelos son representados con el modelo de Dos Torres explicado anteriormente.</w:t>
+      </w:r>
+    </w:p>
+    <w:p>
+      <w:pPr>
+        <w:spacing w:line="360" w:lineRule="auto"/>
+        <w:rPr>
+          <w:rFonts w:ascii="Arial" w:hAnsi="Arial" w:cs="Arial"/>
+        </w:rPr>
+      </w:pPr>
+    </w:p>
+    <w:p>
+      <w:pPr>
+        <w:pStyle w:val="Prrafodelista"/>
+        <w:numPr>
+          <w:ilvl w:val="0"/>
+          <w:numId w:val="10"/>
+        </w:numPr>
+        <w:spacing w:line="360" w:lineRule="auto"/>
+        <w:rPr>
+          <w:rFonts w:ascii="Arial" w:hAnsi="Arial" w:cs="Arial"/>
+        </w:rPr>
+      </w:pPr>
+      <w:r>
+        <w:rPr>
+          <w:rFonts w:ascii="Arial" w:hAnsi="Arial" w:cs="Arial"/>
+          <w:b/>
+        </w:rPr>
+        <w:t>Función de activación de la capa de salida</w:t>
+      </w:r>
+      <w:r>
+        <w:rPr>
+          <w:rFonts w:ascii="Arial" w:hAnsi="Arial" w:cs="Arial"/>
+        </w:rPr>
+        <w:t xml:space="preserve">: Se utiliza una capa de salida con función de activación </w:t>
+      </w:r>
+      <w:proofErr w:type="spellStart"/>
+      <w:r>
+        <w:rPr>
+          <w:rFonts w:ascii="Arial" w:hAnsi="Arial" w:cs="Arial"/>
+        </w:rPr>
+        <w:t>Softmax</w:t>
+      </w:r>
+      <w:proofErr w:type="spellEnd"/>
+      <w:r>
+        <w:rPr>
+          <w:rFonts w:ascii="Arial" w:hAnsi="Arial" w:cs="Arial"/>
+        </w:rPr>
+        <w:t xml:space="preserve"> </w:t>
+      </w:r>
+      <w:hyperlink r:id="rId12" w:history="1">
+        <w:r>
+          <w:rPr>
+            <w:rStyle w:val="Hipervnculo"/>
+            <w:rFonts w:ascii="Arial" w:hAnsi="Arial" w:cs="Arial"/>
+          </w:rPr>
+          <w:t>https://es.wikipedia.org/wiki/Funci%C3%B3n_SoftMax</w:t>
+        </w:r>
+      </w:hyperlink>
+      <w:r>
+        <w:rPr>
+          <w:rFonts w:ascii="Arial" w:hAnsi="Arial" w:cs="Arial"/>
+        </w:rPr>
+        <w:t xml:space="preserve"> para calcular la probabilidad de que a </w:t>
+      </w:r>
+      <w:r>
+        <w:rPr>
+          <w:rFonts w:ascii="Arial" w:hAnsi="Arial" w:cs="Arial"/>
+        </w:rPr>
+        <w:t>un usuario le interese cada candidato</w:t>
+      </w:r>
+      <w:r>
+        <w:rPr>
+          <w:rFonts w:ascii="Arial" w:hAnsi="Arial" w:cs="Arial"/>
+        </w:rPr>
+        <w:t>.</w:t>
+      </w:r>
+    </w:p>
+    <w:p>
+      <w:pPr>
+        <w:spacing w:line="360" w:lineRule="auto"/>
+        <w:ind w:firstLine="708"/>
+        <w:rPr>
+          <w:rFonts w:ascii="Arial" w:hAnsi="Arial" w:cs="Arial"/>
+        </w:rPr>
+      </w:pPr>
+      <w:r>
+        <w:rPr>
+          <w:rFonts w:ascii="Arial" w:hAnsi="Arial" w:cs="Arial"/>
+          <w:noProof/>
+          <w:lang w:eastAsia="es-ES"/>
+        </w:rPr>
+        <w:drawing>
+          <wp:inline distT="0" distB="0" distL="0" distR="0">
+            <wp:extent cx="2980690" cy="974090"/>
+            <wp:effectExtent l="0" t="0" r="0" b="0"/>
+            <wp:docPr id="3" name="Imagen 3" descr="Captura de pantalla 2024-09-04 235034"/>
+            <wp:cNvGraphicFramePr>
+              <a:graphicFrameLocks xmlns:a="http://schemas.openxmlformats.org/drawingml/2006/main" noChangeAspect="1"/>
+            </wp:cNvGraphicFramePr>
+            <a:graphic xmlns:a="http://schemas.openxmlformats.org/drawingml/2006/main">
+              <a:graphicData uri="http://schemas.openxmlformats.org/drawingml/2006/picture">
+                <pic:pic xmlns:pic="http://schemas.openxmlformats.org/drawingml/2006/picture">
+                  <pic:nvPicPr>
+                    <pic:cNvPr id="0" name="Picture 4" descr="Captura de pantalla 2024-09-04 235034"/>
+                    <pic:cNvPicPr>
+                      <a:picLocks noChangeAspect="1" noChangeArrowheads="1"/>
+                    </pic:cNvPicPr>
+                  </pic:nvPicPr>
+                  <pic:blipFill>
+                    <a:blip r:embed="rId13">
+                      <a:extLst>
+                        <a:ext uri="{28A0092B-C50C-407E-A947-70E740481C1C}">
+                          <a14:useLocalDpi xmlns:a14="http://schemas.microsoft.com/office/drawing/2010/main" val="0"/>
+                        </a:ext>
+                      </a:extLst>
+                    </a:blip>
+                    <a:srcRect/>
+                    <a:stretch>
+                      <a:fillRect/>
+                    </a:stretch>
+                  </pic:blipFill>
+                  <pic:spPr bwMode="auto">
+                    <a:xfrm>
+                      <a:off x="0" y="0"/>
+                      <a:ext cx="2980690" cy="974090"/>
+                    </a:xfrm>
+                    <a:prstGeom prst="rect">
+                      <a:avLst/>
+                    </a:prstGeom>
+                    <a:noFill/>
+                    <a:ln>
+                      <a:noFill/>
+                    </a:ln>
+                  </pic:spPr>
+                </pic:pic>
+              </a:graphicData>
+            </a:graphic>
+          </wp:inline>
+        </w:drawing>
+      </w:r>
+    </w:p>
+    <w:p>
+      <w:pPr>
+        <w:spacing w:line="360" w:lineRule="auto"/>
+        <w:rPr>
+          <w:rFonts w:ascii="Arial" w:hAnsi="Arial" w:cs="Arial"/>
+          <w:b/>
+        </w:rPr>
+      </w:pPr>
+    </w:p>
+    <w:p>
+      <w:pPr>
+        <w:pStyle w:val="Prrafodelista"/>
+        <w:numPr>
+          <w:ilvl w:val="0"/>
+          <w:numId w:val="10"/>
+        </w:numPr>
+        <w:spacing w:line="360" w:lineRule="auto"/>
+        <w:rPr>
+          <w:rFonts w:ascii="Arial" w:hAnsi="Arial" w:cs="Arial"/>
+        </w:rPr>
+      </w:pPr>
+      <w:r>
+        <w:rPr>
+          <w:rFonts w:ascii="Arial" w:hAnsi="Arial" w:cs="Arial"/>
+          <w:b/>
+        </w:rPr>
+        <w:t>Métrica</w:t>
+      </w:r>
+      <w:r>
+        <w:rPr>
+          <w:rFonts w:ascii="Arial" w:hAnsi="Arial" w:cs="Arial"/>
+          <w:b/>
+        </w:rPr>
+        <w:t xml:space="preserve"> y función de coste</w:t>
+      </w:r>
+      <w:r>
+        <w:rPr>
+          <w:rFonts w:ascii="Arial" w:hAnsi="Arial" w:cs="Arial"/>
+        </w:rPr>
+        <w:t xml:space="preserve">: Para medir la precisión se utiliza una métrica llamada </w:t>
+      </w:r>
+      <w:proofErr w:type="spellStart"/>
+      <w:r>
+        <w:rPr>
+          <w:rFonts w:ascii="Arial" w:hAnsi="Arial" w:cs="Arial"/>
+          <w:b/>
+          <w:color w:val="202124"/>
+          <w:shd w:val="clear" w:color="auto" w:fill="FFFFFF"/>
+        </w:rPr>
+        <w:t>FactorizedTopK</w:t>
+      </w:r>
+      <w:proofErr w:type="spellEnd"/>
+      <w:r>
+        <w:rPr>
+          <w:rFonts w:ascii="Arial" w:hAnsi="Arial" w:cs="Arial"/>
+          <w:color w:val="202124"/>
+          <w:shd w:val="clear" w:color="auto" w:fill="FFFFFF"/>
+        </w:rPr>
+        <w:t xml:space="preserve"> </w:t>
+      </w:r>
+      <w:r>
+        <w:rPr>
+          <w:rFonts w:ascii="Arial" w:hAnsi="Arial" w:cs="Arial"/>
+        </w:rPr>
+        <w:t xml:space="preserve">específica diseñada para evaluar el desempeño de modelos de recomendación </w:t>
+      </w:r>
+      <w:proofErr w:type="spellStart"/>
+      <w:r>
+        <w:rPr>
+          <w:rFonts w:ascii="Arial" w:hAnsi="Arial" w:cs="Arial"/>
+        </w:rPr>
+        <w:t>factorizados</w:t>
+      </w:r>
+      <w:proofErr w:type="spellEnd"/>
+      <w:r>
+        <w:rPr>
+          <w:rFonts w:ascii="Arial" w:hAnsi="Arial" w:cs="Arial"/>
+        </w:rPr>
+        <w:t xml:space="preserve">. Esta métrica se enfoca en medir la capacidad del modelo para predecir correctamente los elementos (por ejemplo, productos, películas) más relevantes para un usuario dado en una lista ordenada de recomendaciones. </w:t>
+      </w:r>
+    </w:p>
+    <w:p>
+      <w:pPr>
+        <w:spacing w:line="360" w:lineRule="auto"/>
+        <w:rPr>
+          <w:rFonts w:ascii="Arial" w:hAnsi="Arial" w:cs="Arial"/>
+        </w:rPr>
+      </w:pPr>
+    </w:p>
+    <w:p>
+      <w:pPr>
+        <w:spacing w:line="360" w:lineRule="auto"/>
+        <w:ind w:left="708"/>
+        <w:rPr>
+          <w:rFonts w:ascii="Arial" w:hAnsi="Arial" w:cs="Arial"/>
+        </w:rPr>
+      </w:pPr>
+      <w:r>
+        <w:rPr>
+          <w:rFonts w:ascii="Arial" w:hAnsi="Arial" w:cs="Arial"/>
+        </w:rPr>
+        <w:t>R</w:t>
+      </w:r>
+      <w:r>
+        <w:rPr>
+          <w:rFonts w:ascii="Arial" w:hAnsi="Arial" w:cs="Arial"/>
+        </w:rPr>
+        <w:t>ecibe la lista de candidatos</w:t>
+      </w:r>
+      <w:r>
+        <w:rPr>
+          <w:rFonts w:ascii="Arial" w:hAnsi="Arial" w:cs="Arial"/>
+        </w:rPr>
+        <w:t xml:space="preserve"> donde</w:t>
+      </w:r>
+      <w:r>
+        <w:rPr>
+          <w:rFonts w:ascii="Arial" w:hAnsi="Arial" w:cs="Arial"/>
+        </w:rPr>
+        <w:t xml:space="preserve"> para cada consulta (usuario) </w:t>
+      </w:r>
+      <w:r>
+        <w:rPr>
+          <w:rFonts w:ascii="Arial" w:hAnsi="Arial" w:cs="Arial"/>
+        </w:rPr>
+        <w:t>s</w:t>
+      </w:r>
+      <w:r>
+        <w:rPr>
+          <w:rFonts w:ascii="Arial" w:hAnsi="Arial" w:cs="Arial"/>
+        </w:rPr>
+        <w:t>e obtiene la lista de candidatos predichos por el modelo y se compara esta lista con la lista real de candidatos seleccionados por el usuario. Luego se calcula la precisión para diferentes valores de k (generalmente 1, 5, 10, 50, 100). La precisión se define como el porcentaje de candidatos predichos que coinc</w:t>
+      </w:r>
+      <w:r>
+        <w:rPr>
+          <w:rFonts w:ascii="Arial" w:hAnsi="Arial" w:cs="Arial"/>
+        </w:rPr>
+        <w:t>iden con los candidatos reales.</w:t>
+      </w:r>
+    </w:p>
+    <w:p>
+      <w:pPr>
+        <w:spacing w:line="360" w:lineRule="auto"/>
+        <w:rPr>
+          <w:rFonts w:ascii="Arial" w:hAnsi="Arial" w:cs="Arial"/>
+        </w:rPr>
+      </w:pPr>
+    </w:p>
+    <w:p>
+      <w:pPr>
+        <w:pStyle w:val="Prrafodelista"/>
+        <w:numPr>
+          <w:ilvl w:val="0"/>
+          <w:numId w:val="10"/>
+        </w:numPr>
+        <w:spacing w:line="360" w:lineRule="auto"/>
+        <w:rPr>
+          <w:rFonts w:ascii="Arial" w:hAnsi="Arial" w:cs="Arial"/>
+        </w:rPr>
+      </w:pPr>
+      <w:r>
+        <w:rPr>
+          <w:rFonts w:ascii="Arial" w:hAnsi="Arial" w:cs="Arial"/>
+          <w:b/>
+        </w:rPr>
+        <w:t>Servicio</w:t>
+      </w:r>
+      <w:r>
+        <w:rPr>
+          <w:rFonts w:ascii="Arial" w:hAnsi="Arial" w:cs="Arial"/>
+        </w:rPr>
+        <w:t xml:space="preserve">: Este modelo una vez entrenado es explotado para construir un servicio eficiente mediante la construcción de un índice aproximado de vecinos más cercanos (ANN) </w:t>
+      </w:r>
+      <w:hyperlink r:id="rId14" w:history="1">
+        <w:r>
+          <w:rPr>
+            <w:rStyle w:val="Hipervnculo"/>
+            <w:rFonts w:ascii="Arial" w:hAnsi="Arial" w:cs="Arial"/>
+          </w:rPr>
+          <w:t>https://es.wikipedia.org/wiki/K_vecinos_m%C3%A1s_pr%C3%B3ximos</w:t>
+        </w:r>
+      </w:hyperlink>
+      <w:r>
+        <w:rPr>
+          <w:rFonts w:ascii="Arial" w:hAnsi="Arial" w:cs="Arial"/>
+        </w:rPr>
+        <w:t xml:space="preserve"> el cual se utiliza en producción para obtener </w:t>
+      </w:r>
+      <w:proofErr w:type="gramStart"/>
+      <w:r>
+        <w:rPr>
+          <w:rFonts w:ascii="Arial" w:hAnsi="Arial" w:cs="Arial"/>
+        </w:rPr>
+        <w:t>los</w:t>
+      </w:r>
+      <w:proofErr w:type="gramEnd"/>
+      <w:r>
+        <w:rPr>
+          <w:rFonts w:ascii="Arial" w:hAnsi="Arial" w:cs="Arial"/>
+        </w:rPr>
+        <w:t xml:space="preserve"> n candidatos en la etapa de recuperación.</w:t>
+      </w:r>
+    </w:p>
+    <w:p>
+      <w:pPr>
+        <w:spacing w:line="360" w:lineRule="auto"/>
+        <w:rPr>
+          <w:rFonts w:ascii="Arial" w:hAnsi="Arial" w:cs="Arial"/>
+        </w:rPr>
+      </w:pPr>
+    </w:p>
+    <w:p>
+      <w:pPr>
+        <w:spacing w:before="100" w:beforeAutospacing="1" w:afterAutospacing="1" w:line="360" w:lineRule="auto"/>
+        <w:rPr>
+          <w:rFonts w:ascii="Arial" w:hAnsi="Arial" w:cs="Arial"/>
+          <w:b/>
+        </w:rPr>
+      </w:pPr>
+      <w:r>
+        <w:rPr>
+          <w:rFonts w:ascii="Arial" w:hAnsi="Arial" w:cs="Arial"/>
+          <w:color w:val="202124"/>
+          <w:shd w:val="clear" w:color="auto" w:fill="FFFFFF"/>
+        </w:rPr>
+        <w:t>El sistema de recomendación puede tener varios generadores de candidatos que usen diferentes fuentes, como de la siguiente manera:</w:t>
+      </w:r>
+      <w:r>
+        <w:rPr>
+          <w:rFonts w:ascii="Arial" w:hAnsi="Arial" w:cs="Arial"/>
+          <w:b/>
+        </w:rPr>
+        <w:t xml:space="preserve"> </w:t>
+      </w:r>
+    </w:p>
+    <w:p>
+      <w:pPr>
+        <w:numPr>
+          <w:ilvl w:val="0"/>
+          <w:numId w:val="9"/>
+        </w:numPr>
+        <w:spacing w:before="180" w:after="180" w:line="360" w:lineRule="auto"/>
+        <w:rPr>
+          <w:rFonts w:ascii="Arial" w:hAnsi="Arial" w:cs="Arial"/>
+          <w:color w:val="212121"/>
+          <w:sz w:val="21"/>
+          <w:szCs w:val="21"/>
+        </w:rPr>
+      </w:pPr>
+      <w:r>
+        <w:rPr>
+          <w:rFonts w:ascii="Arial" w:hAnsi="Arial" w:cs="Arial"/>
+          <w:color w:val="212121"/>
+          <w:sz w:val="21"/>
+          <w:szCs w:val="21"/>
+        </w:rPr>
+        <w:t>Elementos relacionados de un modelo de factorización de matrices.</w:t>
+      </w:r>
+    </w:p>
+    <w:p>
+      <w:pPr>
+        <w:numPr>
+          <w:ilvl w:val="0"/>
+          <w:numId w:val="9"/>
+        </w:numPr>
+        <w:spacing w:before="180" w:after="180" w:line="360" w:lineRule="auto"/>
+        <w:rPr>
+          <w:rFonts w:ascii="Arial" w:hAnsi="Arial" w:cs="Arial"/>
+          <w:color w:val="212121"/>
+          <w:sz w:val="21"/>
+          <w:szCs w:val="21"/>
+        </w:rPr>
+      </w:pPr>
+      <w:r>
+        <w:rPr>
+          <w:rFonts w:ascii="Arial" w:hAnsi="Arial" w:cs="Arial"/>
+          <w:color w:val="212121"/>
+          <w:sz w:val="21"/>
+          <w:szCs w:val="21"/>
+        </w:rPr>
+        <w:t>Funciones del usuario que tienen en cuenta la personalización.</w:t>
+      </w:r>
+    </w:p>
+    <w:p>
+      <w:pPr>
+        <w:numPr>
+          <w:ilvl w:val="0"/>
+          <w:numId w:val="9"/>
+        </w:numPr>
+        <w:spacing w:before="180" w:after="180" w:line="360" w:lineRule="auto"/>
+        <w:rPr>
+          <w:rFonts w:ascii="Arial" w:hAnsi="Arial" w:cs="Arial"/>
+          <w:color w:val="212121"/>
+          <w:sz w:val="21"/>
+          <w:szCs w:val="21"/>
+        </w:rPr>
+      </w:pPr>
+      <w:r>
+        <w:rPr>
+          <w:rFonts w:ascii="Arial" w:hAnsi="Arial" w:cs="Arial"/>
+          <w:color w:val="212121"/>
+          <w:sz w:val="21"/>
+          <w:szCs w:val="21"/>
+        </w:rPr>
+        <w:t xml:space="preserve">“Local” y "distante" </w:t>
+      </w:r>
+      <w:proofErr w:type="spellStart"/>
+      <w:r>
+        <w:rPr>
+          <w:rFonts w:ascii="Arial" w:hAnsi="Arial" w:cs="Arial"/>
+          <w:color w:val="212121"/>
+          <w:sz w:val="21"/>
+          <w:szCs w:val="21"/>
+        </w:rPr>
+        <w:t>items</w:t>
+      </w:r>
+      <w:proofErr w:type="spellEnd"/>
+      <w:r>
+        <w:rPr>
+          <w:rFonts w:ascii="Arial" w:hAnsi="Arial" w:cs="Arial"/>
+          <w:color w:val="212121"/>
+          <w:sz w:val="21"/>
+          <w:szCs w:val="21"/>
+        </w:rPr>
+        <w:t>; es decir, que toman información geográfica a tener en cuenta.</w:t>
+      </w:r>
+    </w:p>
+    <w:p>
+      <w:pPr>
+        <w:numPr>
+          <w:ilvl w:val="0"/>
+          <w:numId w:val="9"/>
+        </w:numPr>
+        <w:spacing w:before="180" w:after="180" w:line="360" w:lineRule="auto"/>
+        <w:rPr>
+          <w:rFonts w:ascii="Arial" w:hAnsi="Arial" w:cs="Arial"/>
+          <w:color w:val="212121"/>
+          <w:sz w:val="21"/>
+          <w:szCs w:val="21"/>
+        </w:rPr>
+      </w:pPr>
+      <w:r>
+        <w:rPr>
+          <w:rFonts w:ascii="Arial" w:hAnsi="Arial" w:cs="Arial"/>
+          <w:color w:val="212121"/>
+          <w:sz w:val="21"/>
+          <w:szCs w:val="21"/>
+        </w:rPr>
+        <w:t>Artículos populares o en tendencia.</w:t>
+      </w:r>
+    </w:p>
+    <w:p>
+      <w:pPr>
+        <w:numPr>
+          <w:ilvl w:val="0"/>
+          <w:numId w:val="9"/>
+        </w:numPr>
+        <w:spacing w:before="180" w:after="180" w:line="360" w:lineRule="auto"/>
+        <w:rPr>
+          <w:rFonts w:ascii="Arial" w:hAnsi="Arial" w:cs="Arial"/>
+          <w:color w:val="212121"/>
+          <w:sz w:val="21"/>
+          <w:szCs w:val="21"/>
+        </w:rPr>
+      </w:pPr>
+      <w:r>
+        <w:rPr>
+          <w:rFonts w:ascii="Arial" w:hAnsi="Arial" w:cs="Arial"/>
+          <w:color w:val="212121"/>
+          <w:sz w:val="21"/>
+          <w:szCs w:val="21"/>
+        </w:rPr>
+        <w:t>Un gráfico social; es decir, los elementos recomendados por amigos.</w:t>
+      </w:r>
+    </w:p>
+    <w:p>
+      <w:pPr>
+        <w:spacing w:line="360" w:lineRule="auto"/>
+        <w:rPr>
+          <w:rFonts w:ascii="Arial" w:hAnsi="Arial" w:cs="Arial"/>
+        </w:rPr>
+      </w:pPr>
+    </w:p>
+    <w:p>
+      <w:pPr>
+        <w:spacing w:before="100" w:beforeAutospacing="1" w:afterAutospacing="1" w:line="360" w:lineRule="auto"/>
+        <w:rPr>
+          <w:rFonts w:ascii="Arial" w:hAnsi="Arial" w:cs="Arial"/>
+        </w:rPr>
+      </w:pPr>
+      <w:r>
+        <w:rPr>
+          <w:rFonts w:ascii="Arial" w:hAnsi="Arial" w:cs="Arial"/>
+          <w:noProof/>
+          <w:lang w:eastAsia="es-ES"/>
+        </w:rPr>
+        <w:drawing>
+          <wp:inline distT="0" distB="0" distL="0" distR="0">
+            <wp:extent cx="5403215" cy="3836035"/>
+            <wp:effectExtent l="0" t="0" r="6985" b="0"/>
+            <wp:docPr id="2" name="Imagen 2" descr="Captura de pantalla 2024-09-04 234442"/>
+            <wp:cNvGraphicFramePr>
+              <a:graphicFrameLocks xmlns:a="http://schemas.openxmlformats.org/drawingml/2006/main" noChangeAspect="1"/>
+            </wp:cNvGraphicFramePr>
+            <a:graphic xmlns:a="http://schemas.openxmlformats.org/drawingml/2006/main">
+              <a:graphicData uri="http://schemas.openxmlformats.org/drawingml/2006/picture">
+                <pic:pic xmlns:pic="http://schemas.openxmlformats.org/drawingml/2006/picture">
+                  <pic:nvPicPr>
+                    <pic:cNvPr id="0" name="Picture 5" descr="Captura de pantalla 2024-09-04 234442"/>
+                    <pic:cNvPicPr>
+                      <a:picLocks noChangeAspect="1" noChangeArrowheads="1"/>
+                    </pic:cNvPicPr>
+                  </pic:nvPicPr>
+                  <pic:blipFill>
+                    <a:blip r:embed="rId15">
+                      <a:extLst>
+                        <a:ext uri="{28A0092B-C50C-407E-A947-70E740481C1C}">
+                          <a14:useLocalDpi xmlns:a14="http://schemas.microsoft.com/office/drawing/2010/main" val="0"/>
+                        </a:ext>
+                      </a:extLst>
+                    </a:blip>
+                    <a:srcRect/>
+                    <a:stretch>
+                      <a:fillRect/>
+                    </a:stretch>
+                  </pic:blipFill>
+                  <pic:spPr bwMode="auto">
+                    <a:xfrm>
+                      <a:off x="0" y="0"/>
+                      <a:ext cx="5403215" cy="3836035"/>
+                    </a:xfrm>
+                    <a:prstGeom prst="rect">
+                      <a:avLst/>
+                    </a:prstGeom>
+                    <a:noFill/>
+                    <a:ln>
+                      <a:noFill/>
+                    </a:ln>
+                  </pic:spPr>
+                </pic:pic>
+              </a:graphicData>
+            </a:graphic>
+          </wp:inline>
+        </w:drawing>
+      </w:r>
+    </w:p>
+    <w:p>
+      <w:pPr>
+        <w:pStyle w:val="Textoindependiente"/>
+        <w:spacing w:line="360" w:lineRule="auto"/>
+        <w:ind w:left="708" w:firstLine="708"/>
+        <w:rPr>
+          <w:rFonts w:ascii="Arial" w:hAnsi="Arial" w:cs="Arial"/>
+          <w:sz w:val="22"/>
+          <w:szCs w:val="22"/>
+        </w:rPr>
+      </w:pPr>
+      <w:r>
+        <w:rPr>
+          <w:rFonts w:ascii="Arial" w:hAnsi="Arial" w:cs="Arial"/>
+          <w:sz w:val="22"/>
+          <w:szCs w:val="22"/>
+        </w:rPr>
+        <w:t>Fi</w:t>
+      </w:r>
+      <w:r>
+        <w:rPr>
+          <w:rFonts w:ascii="Arial" w:hAnsi="Arial" w:cs="Arial"/>
+          <w:sz w:val="22"/>
+          <w:szCs w:val="22"/>
+        </w:rPr>
+        <w:t>gura 11</w:t>
+      </w:r>
+      <w:r>
+        <w:rPr>
+          <w:rFonts w:ascii="Arial" w:hAnsi="Arial" w:cs="Arial"/>
+          <w:sz w:val="22"/>
+          <w:szCs w:val="22"/>
+        </w:rPr>
+        <w:t>: Ar</w:t>
+      </w:r>
+      <w:r>
+        <w:rPr>
+          <w:rFonts w:ascii="Arial" w:hAnsi="Arial" w:cs="Arial"/>
+          <w:sz w:val="22"/>
+          <w:szCs w:val="22"/>
+        </w:rPr>
+        <w:t>quitectura de un Modelo de Recuperación</w:t>
+      </w:r>
+      <w:r>
+        <w:rPr>
+          <w:rFonts w:ascii="Arial" w:hAnsi="Arial" w:cs="Arial"/>
+          <w:sz w:val="22"/>
+          <w:szCs w:val="22"/>
+        </w:rPr>
+        <w:t>.</w:t>
+      </w:r>
+    </w:p>
+    <w:p>
+      <w:pPr>
+        <w:spacing w:before="100" w:beforeAutospacing="1" w:afterAutospacing="1" w:line="360" w:lineRule="auto"/>
+        <w:rPr>
+          <w:rFonts w:ascii="Arial" w:hAnsi="Arial" w:cs="Arial"/>
+          <w:b/>
+        </w:rPr>
+      </w:pPr>
+    </w:p>
+    <w:p>
+      <w:pPr>
+        <w:spacing w:before="100" w:beforeAutospacing="1" w:afterAutospacing="1" w:line="360" w:lineRule="auto"/>
+        <w:rPr>
+          <w:rFonts w:ascii="Arial" w:hAnsi="Arial" w:cs="Arial"/>
+          <w:color w:val="212121"/>
+          <w:sz w:val="21"/>
+          <w:szCs w:val="21"/>
+        </w:rPr>
+      </w:pPr>
+      <w:r>
+        <w:rPr>
+          <w:rFonts w:ascii="Arial" w:hAnsi="Arial" w:cs="Arial"/>
+          <w:b/>
+        </w:rPr>
+        <w:t xml:space="preserve">Modelo de </w:t>
+      </w:r>
+      <w:r>
+        <w:rPr>
+          <w:rFonts w:ascii="Arial" w:hAnsi="Arial" w:cs="Arial"/>
+          <w:b/>
+        </w:rPr>
+        <w:t xml:space="preserve">Clasificación: </w:t>
+      </w:r>
+      <w:r>
+        <w:rPr>
+          <w:rFonts w:ascii="Arial" w:hAnsi="Arial" w:cs="Arial"/>
+          <w:color w:val="202124"/>
+          <w:shd w:val="clear" w:color="auto" w:fill="FFFFFF"/>
+        </w:rPr>
+        <w:t xml:space="preserve">Después de la generación del candidato, otro modelo califica y clasifica los candidatos para seleccionar el conjunto de elementos que se mostrarán. </w:t>
+      </w:r>
+    </w:p>
+    <w:p>
+      <w:pPr>
+        <w:pStyle w:val="NormalWeb"/>
+        <w:shd w:val="clear" w:color="auto" w:fill="FFFFFF"/>
+        <w:spacing w:before="240" w:beforeAutospacing="0" w:after="240" w:afterAutospacing="0" w:line="360" w:lineRule="auto"/>
+        <w:rPr>
+          <w:rFonts w:ascii="Arial" w:hAnsi="Arial" w:cs="Arial"/>
+          <w:color w:val="202124"/>
+        </w:rPr>
+      </w:pPr>
+      <w:r>
+        <w:rPr>
+          <w:rFonts w:ascii="Arial" w:hAnsi="Arial" w:cs="Arial"/>
+          <w:color w:val="202124"/>
+        </w:rPr>
+        <w:t xml:space="preserve">El sistema combina estas diferentes fuentes en un grupo común de candidatos que se califican con un solo modelo y se clasifican según esa puntuación. Por ejemplo, el sistema puede entrenar un modelo para que prediga probabilidad de que un usuario mire un video en YouTube a partir de los datos explícitos del mismo como podrían ser los </w:t>
+      </w:r>
+      <w:proofErr w:type="spellStart"/>
+      <w:r>
+        <w:rPr>
+          <w:rFonts w:ascii="Arial" w:hAnsi="Arial" w:cs="Arial"/>
+          <w:color w:val="202124"/>
+        </w:rPr>
+        <w:t>likes</w:t>
+      </w:r>
+      <w:proofErr w:type="spellEnd"/>
+      <w:r>
+        <w:rPr>
+          <w:rFonts w:ascii="Arial" w:hAnsi="Arial" w:cs="Arial"/>
+          <w:color w:val="202124"/>
+        </w:rPr>
+        <w:t xml:space="preserve"> y teniendo en cuenta los siguientes factores:</w:t>
+      </w:r>
+    </w:p>
+    <w:p>
+      <w:pPr>
+        <w:shd w:val="clear" w:color="auto" w:fill="FFFFFF"/>
+        <w:spacing w:before="180" w:after="180" w:line="360" w:lineRule="auto"/>
+        <w:rPr>
+          <w:rFonts w:ascii="Arial" w:hAnsi="Arial" w:cs="Arial"/>
+          <w:color w:val="202124"/>
+        </w:rPr>
+      </w:pPr>
+      <w:r>
+        <w:rPr>
+          <w:rFonts w:ascii="Arial" w:hAnsi="Arial" w:cs="Arial"/>
+          <w:color w:val="202124"/>
+        </w:rPr>
+        <w:t>Funciones de búsqueda (por ejemplo, historial de reproducciones del usuario, idioma, país y hora)</w:t>
+      </w:r>
+      <w:r>
+        <w:rPr>
+          <w:rFonts w:ascii="Arial" w:hAnsi="Arial" w:cs="Arial"/>
+          <w:color w:val="202124"/>
+        </w:rPr>
+        <w:t>.</w:t>
+      </w:r>
+    </w:p>
+    <w:p>
+      <w:pPr>
+        <w:shd w:val="clear" w:color="auto" w:fill="FFFFFF"/>
+        <w:spacing w:before="180" w:after="180" w:line="360" w:lineRule="auto"/>
+        <w:rPr>
+          <w:rFonts w:ascii="Arial" w:hAnsi="Arial" w:cs="Arial"/>
+          <w:color w:val="202124"/>
+        </w:rPr>
+      </w:pPr>
+      <w:r>
+        <w:rPr>
+          <w:rFonts w:ascii="Arial" w:hAnsi="Arial" w:cs="Arial"/>
+          <w:color w:val="202124"/>
+        </w:rPr>
+        <w:t>Elementos de video (por ejemplo, título, etiquetas, incorporación de video, duración)</w:t>
+      </w:r>
+      <w:r>
+        <w:rPr>
+          <w:rFonts w:ascii="Arial" w:hAnsi="Arial" w:cs="Arial"/>
+          <w:color w:val="202124"/>
+        </w:rPr>
+        <w:t>.</w:t>
+      </w:r>
+    </w:p>
+    <w:p>
+      <w:pPr>
+        <w:pStyle w:val="Textoindependiente"/>
+        <w:numPr>
+          <w:ilvl w:val="0"/>
+          <w:numId w:val="10"/>
+        </w:numPr>
+        <w:spacing w:line="360" w:lineRule="auto"/>
+        <w:rPr>
+          <w:rFonts w:ascii="Arial" w:hAnsi="Arial" w:cs="Arial"/>
+          <w:color w:val="202124"/>
+        </w:rPr>
+      </w:pPr>
+      <w:r>
+        <w:rPr>
+          <w:rFonts w:ascii="Arial" w:hAnsi="Arial" w:cs="Arial"/>
+          <w:b/>
+        </w:rPr>
+        <w:lastRenderedPageBreak/>
+        <w:t>Representación</w:t>
+      </w:r>
+      <w:r>
+        <w:rPr>
+          <w:rFonts w:ascii="Arial" w:hAnsi="Arial" w:cs="Arial"/>
+        </w:rPr>
+        <w:t>: Este modelo utiliza la misma representación que el de Recuperación.</w:t>
+      </w:r>
+    </w:p>
+    <w:p>
+      <w:pPr>
+        <w:pStyle w:val="Textoindependiente"/>
+        <w:spacing w:line="360" w:lineRule="auto"/>
+        <w:ind w:left="720" w:firstLine="0"/>
+        <w:rPr>
+          <w:rFonts w:ascii="Arial" w:hAnsi="Arial" w:cs="Arial"/>
+          <w:color w:val="202124"/>
+        </w:rPr>
+      </w:pPr>
+    </w:p>
+    <w:p>
+      <w:pPr>
+        <w:pStyle w:val="Textoindependiente"/>
+        <w:numPr>
+          <w:ilvl w:val="0"/>
+          <w:numId w:val="10"/>
+        </w:numPr>
+        <w:spacing w:line="360" w:lineRule="auto"/>
+        <w:rPr>
+          <w:rFonts w:ascii="Arial" w:hAnsi="Arial" w:cs="Arial"/>
+          <w:color w:val="202124"/>
+        </w:rPr>
+      </w:pPr>
+      <w:r>
+        <w:rPr>
+          <w:rFonts w:ascii="Arial" w:hAnsi="Arial" w:cs="Arial"/>
+          <w:b/>
+        </w:rPr>
+        <w:t>Función de activación de la capa de salida</w:t>
+      </w:r>
+      <w:r>
+        <w:rPr>
+          <w:rFonts w:ascii="Arial" w:hAnsi="Arial" w:cs="Arial"/>
+          <w:b/>
+        </w:rPr>
+        <w:t xml:space="preserve">: </w:t>
+      </w:r>
+      <w:r>
+        <w:rPr>
+          <w:rFonts w:ascii="Arial" w:hAnsi="Arial" w:cs="Arial"/>
+        </w:rPr>
+        <w:t>Este modelo puede variar en cuanto a la capa de salida ya que se podrían utilizar diferentes enfoques para clasificar a los candidatos dependiendo del set de datos que se pretenda utilizar.</w:t>
+      </w:r>
+    </w:p>
+    <w:p>
+      <w:pPr>
+        <w:pStyle w:val="Prrafodelista"/>
+        <w:rPr>
+          <w:rFonts w:ascii="Arial" w:hAnsi="Arial" w:cs="Arial"/>
+          <w:color w:val="202124"/>
+        </w:rPr>
+      </w:pPr>
+    </w:p>
+    <w:p>
+      <w:pPr>
+        <w:pStyle w:val="Textoindependiente"/>
+        <w:numPr>
+          <w:ilvl w:val="0"/>
+          <w:numId w:val="10"/>
+        </w:numPr>
+        <w:spacing w:line="360" w:lineRule="auto"/>
+        <w:rPr>
+          <w:rFonts w:ascii="Arial" w:hAnsi="Arial" w:cs="Arial"/>
+          <w:color w:val="202124"/>
+        </w:rPr>
+      </w:pPr>
+      <w:r>
+        <w:rPr>
+          <w:rFonts w:ascii="Arial" w:hAnsi="Arial" w:cs="Arial"/>
+          <w:b/>
+        </w:rPr>
+        <w:t xml:space="preserve">Métrica y función de coste: </w:t>
+      </w:r>
+      <w:r>
+        <w:rPr>
+          <w:rFonts w:ascii="Arial" w:hAnsi="Arial" w:cs="Arial"/>
+        </w:rPr>
+        <w:t>puede variar ya que se podrían utilizar diferentes enfoques para clasificar a los candidatos dependiendo del set de datos que se pretenda utilizar.</w:t>
+      </w:r>
+      <w:r>
+        <w:rPr>
+          <w:rFonts w:ascii="Arial" w:hAnsi="Arial" w:cs="Arial"/>
+        </w:rPr>
+        <w:br/>
+      </w:r>
+    </w:p>
+    <w:p>
+      <w:pPr>
+        <w:pStyle w:val="Textoindependiente"/>
+        <w:numPr>
+          <w:ilvl w:val="0"/>
+          <w:numId w:val="10"/>
+        </w:numPr>
+        <w:spacing w:line="360" w:lineRule="auto"/>
+        <w:rPr>
+          <w:rFonts w:ascii="Arial" w:hAnsi="Arial" w:cs="Arial"/>
+          <w:color w:val="202124"/>
+        </w:rPr>
+      </w:pPr>
+      <w:r>
+        <w:rPr>
+          <w:rFonts w:ascii="Arial" w:hAnsi="Arial" w:cs="Arial"/>
+          <w:b/>
+          <w:color w:val="202124"/>
+        </w:rPr>
+        <w:t xml:space="preserve">Servicio: </w:t>
+      </w:r>
+      <w:r>
+        <w:rPr>
+          <w:rFonts w:ascii="Arial" w:hAnsi="Arial" w:cs="Arial"/>
+          <w:color w:val="202124"/>
+        </w:rPr>
+        <w:t>Se utiliza el propio modelo para hacer predicciones sobre los candidatos.</w:t>
+      </w:r>
+    </w:p>
+    <w:p>
+      <w:pPr>
+        <w:spacing w:before="100" w:beforeAutospacing="1" w:afterAutospacing="1" w:line="360" w:lineRule="auto"/>
+        <w:rPr>
+          <w:rFonts w:ascii="Arial" w:hAnsi="Arial" w:cs="Arial"/>
+        </w:rPr>
+      </w:pPr>
+      <w:r>
+        <w:rPr>
+          <w:rFonts w:ascii="Arial" w:hAnsi="Arial" w:cs="Arial"/>
+          <w:noProof/>
+          <w:lang w:eastAsia="es-ES"/>
+        </w:rPr>
+        <w:drawing>
+          <wp:inline distT="0" distB="0" distL="0" distR="0">
+            <wp:extent cx="5391150" cy="3277870"/>
+            <wp:effectExtent l="0" t="0" r="0" b="0"/>
+            <wp:docPr id="1" name="Imagen 1" descr="Captura de pantalla 2024-09-05 001916"/>
+            <wp:cNvGraphicFramePr>
+              <a:graphicFrameLocks xmlns:a="http://schemas.openxmlformats.org/drawingml/2006/main" noChangeAspect="1"/>
+            </wp:cNvGraphicFramePr>
+            <a:graphic xmlns:a="http://schemas.openxmlformats.org/drawingml/2006/main">
+              <a:graphicData uri="http://schemas.openxmlformats.org/drawingml/2006/picture">
+                <pic:pic xmlns:pic="http://schemas.openxmlformats.org/drawingml/2006/picture">
+                  <pic:nvPicPr>
+                    <pic:cNvPr id="0" name="Picture 6" descr="Captura de pantalla 2024-09-05 001916"/>
+                    <pic:cNvPicPr>
+                      <a:picLocks noChangeAspect="1" noChangeArrowheads="1"/>
+                    </pic:cNvPicPr>
+                  </pic:nvPicPr>
+                  <pic:blipFill>
+                    <a:blip r:embed="rId16">
+                      <a:extLst>
+                        <a:ext uri="{28A0092B-C50C-407E-A947-70E740481C1C}">
+                          <a14:useLocalDpi xmlns:a14="http://schemas.microsoft.com/office/drawing/2010/main" val="0"/>
+                        </a:ext>
+                      </a:extLst>
+                    </a:blip>
+                    <a:srcRect/>
+                    <a:stretch>
+                      <a:fillRect/>
+                    </a:stretch>
+                  </pic:blipFill>
+                  <pic:spPr bwMode="auto">
+                    <a:xfrm>
+                      <a:off x="0" y="0"/>
+                      <a:ext cx="5391150" cy="3277870"/>
+                    </a:xfrm>
+                    <a:prstGeom prst="rect">
+                      <a:avLst/>
+                    </a:prstGeom>
+                    <a:noFill/>
+                    <a:ln>
+                      <a:noFill/>
+                    </a:ln>
+                  </pic:spPr>
+                </pic:pic>
+              </a:graphicData>
+            </a:graphic>
+          </wp:inline>
+        </w:drawing>
+      </w:r>
+    </w:p>
+    <w:p>
+      <w:pPr>
+        <w:pStyle w:val="Textoindependiente"/>
+        <w:spacing w:line="360" w:lineRule="auto"/>
+        <w:ind w:left="708" w:firstLine="708"/>
+        <w:rPr>
+          <w:rFonts w:ascii="Arial" w:hAnsi="Arial" w:cs="Arial"/>
+          <w:sz w:val="22"/>
+          <w:szCs w:val="22"/>
+        </w:rPr>
+      </w:pPr>
+      <w:r>
+        <w:rPr>
+          <w:rFonts w:ascii="Arial" w:hAnsi="Arial" w:cs="Arial"/>
+          <w:sz w:val="22"/>
+          <w:szCs w:val="22"/>
+        </w:rPr>
+        <w:t>Fi</w:t>
+      </w:r>
+      <w:r>
+        <w:rPr>
+          <w:rFonts w:ascii="Arial" w:hAnsi="Arial" w:cs="Arial"/>
+          <w:sz w:val="22"/>
+          <w:szCs w:val="22"/>
+        </w:rPr>
+        <w:t>gura 12</w:t>
+      </w:r>
+      <w:r>
+        <w:rPr>
+          <w:rFonts w:ascii="Arial" w:hAnsi="Arial" w:cs="Arial"/>
+          <w:sz w:val="22"/>
+          <w:szCs w:val="22"/>
+        </w:rPr>
+        <w:t>: Ar</w:t>
+      </w:r>
+      <w:r>
+        <w:rPr>
+          <w:rFonts w:ascii="Arial" w:hAnsi="Arial" w:cs="Arial"/>
+          <w:sz w:val="22"/>
+          <w:szCs w:val="22"/>
+        </w:rPr>
+        <w:t>quitectura de un Modelo de Clasificación</w:t>
+      </w:r>
+      <w:r>
+        <w:rPr>
+          <w:rFonts w:ascii="Arial" w:hAnsi="Arial" w:cs="Arial"/>
+          <w:sz w:val="22"/>
+          <w:szCs w:val="22"/>
+        </w:rPr>
+        <w:t>.</w:t>
+      </w:r>
+    </w:p>
+    <w:p>
+      <w:pPr>
+        <w:pStyle w:val="Textoindependiente"/>
+        <w:spacing w:line="360" w:lineRule="auto"/>
+        <w:ind w:firstLine="0"/>
+        <w:rPr>
+          <w:rFonts w:ascii="Arial" w:hAnsi="Arial" w:cs="Arial"/>
+          <w:sz w:val="22"/>
+          <w:szCs w:val="22"/>
+        </w:rPr>
+      </w:pPr>
+      <w:hyperlink r:id="rId17" w:history="1">
+        <w:r>
+          <w:rPr>
+            <w:rStyle w:val="Hipervnculo"/>
+            <w:rFonts w:ascii="Arial" w:hAnsi="Arial" w:cs="Arial"/>
+            <w:sz w:val="22"/>
+            <w:szCs w:val="22"/>
+          </w:rPr>
+          <w:t>https://www.tensorflow.org/recommenders?hl=es-419</w:t>
+        </w:r>
+      </w:hyperlink>
+      <w:r>
+        <w:rPr>
+          <w:rFonts w:ascii="Arial" w:hAnsi="Arial" w:cs="Arial"/>
+          <w:sz w:val="22"/>
+          <w:szCs w:val="22"/>
+        </w:rPr>
+        <w:t xml:space="preserve"> </w:t>
+      </w:r>
+    </w:p>
+    <w:p>
+      <w:pPr>
+        <w:spacing w:before="100" w:beforeAutospacing="1" w:afterAutospacing="1" w:line="360" w:lineRule="auto"/>
+        <w:rPr>
+          <w:rFonts w:ascii="Arial" w:hAnsi="Arial" w:cs="Arial"/>
+        </w:rPr>
+      </w:pPr>
+      <w:hyperlink r:id="rId18" w:history="1">
+        <w:r>
+          <w:rPr>
+            <w:rStyle w:val="Hipervnculo"/>
+            <w:rFonts w:ascii="Arial" w:hAnsi="Arial" w:cs="Arial"/>
+          </w:rPr>
+          <w:t>https://developers.google.com/machine-learning/recommendation?hl=es-419</w:t>
+        </w:r>
+      </w:hyperlink>
+      <w:r>
+        <w:rPr>
+          <w:rFonts w:ascii="Arial" w:hAnsi="Arial" w:cs="Arial"/>
+        </w:rPr>
+        <w:t xml:space="preserve"> </w:t>
+      </w:r>
+    </w:p>
+    <w:p>
+      <w:hyperlink r:id="rId19" w:history="1">
+        <w:r>
+          <w:rPr>
+            <w:rStyle w:val="Hipervnculo"/>
+          </w:rPr>
+          <w:t>https://cloud.google.com/blog/products/ai-machine-learning/scaling-deep-retrieval-tensorflow-two-towers-architecture</w:t>
+        </w:r>
+      </w:hyperlink>
+      <w:r>
+        <w:t xml:space="preserve"> </w:t>
+      </w:r>
+    </w:p>
+    <w:p>
+      <w:pPr>
+        <w:spacing w:before="100" w:beforeAutospacing="1" w:afterAutospacing="1" w:line="360" w:lineRule="auto"/>
+        <w:rPr>
+          <w:rFonts w:ascii="Arial" w:hAnsi="Arial" w:cs="Arial"/>
+        </w:rPr>
+      </w:pPr>
+      <w:hyperlink r:id="rId20" w:history="1">
+        <w:r>
+          <w:rPr>
+            <w:rStyle w:val="Hipervnculo"/>
+            <w:rFonts w:ascii="Arial" w:hAnsi="Arial" w:cs="Arial"/>
+          </w:rPr>
+          <w:t>https://www.youtube.com/playlist?list=PLQY2H8rRoyvy2MiyUBz5RWZr5MPFkV3qz</w:t>
+        </w:r>
+      </w:hyperlink>
+      <w:r>
+        <w:rPr>
+          <w:rFonts w:ascii="Arial" w:hAnsi="Arial" w:cs="Arial"/>
+        </w:rPr>
+        <w:t xml:space="preserve"> </w:t>
+      </w:r>
+    </w:p>
+    <w:p>
+      <w:pPr>
+        <w:spacing w:before="100" w:beforeAutospacing="1" w:afterAutospacing="1" w:line="360" w:lineRule="auto"/>
+        <w:rPr>
+          <w:rFonts w:ascii="Arial" w:hAnsi="Arial" w:cs="Arial"/>
+        </w:rPr>
+      </w:pPr>
+      <w:hyperlink r:id="rId21" w:history="1">
+        <w:r>
+          <w:rPr>
+            <w:rStyle w:val="Hipervnculo"/>
+            <w:rFonts w:ascii="Arial" w:hAnsi="Arial" w:cs="Arial"/>
+          </w:rPr>
+          <w:t>https://static.googleusercontent.com/media/research.google.com/es//pubs/archive/45530.pdf</w:t>
+        </w:r>
+      </w:hyperlink>
+      <w:r>
+        <w:rPr>
+          <w:rFonts w:ascii="Arial" w:hAnsi="Arial" w:cs="Arial"/>
+        </w:rPr>
+        <w:t xml:space="preserve"> </w:t>
+      </w:r>
+    </w:p>
+    <w:p>
+      <w:pPr>
+        <w:rPr>
+          <w:rFonts w:ascii="Arial" w:hAnsi="Arial" w:cs="Arial"/>
+          <w:b/>
+        </w:rPr>
+      </w:pPr>
     </w:p>
     <w:sectPr>
       <w:pgSz w:w="11906" w:h="16838"/>
@@ -986,6 +3573,155 @@
 <file path=word/numbering.xml><?xml version="1.0" encoding="utf-8"?>
 <w:numbering xmlns:wpc="http://schemas.microsoft.com/office/word/2010/wordprocessingCanvas" xmlns:mc="http://schemas.openxmlformats.org/markup-compatibility/2006" xmlns:o="urn:schemas-microsoft-com:office:office" xmlns:r="http://schemas.openxmlformats.org/officeDocument/2006/relationships" xmlns:m="http://schemas.openxmlformats.org/officeDocument/2006/math" xmlns:v="urn:schemas-microsoft-com:vml" xmlns:wp14="http://schemas.microsoft.com/office/word/2010/wordprocessingDrawing" xmlns:wp="http://schemas.openxmlformats.org/drawingml/2006/wordprocessingDrawing" xmlns:w10="urn:schemas-microsoft-com:office:word" xmlns:w="http://schemas.openxmlformats.org/wordprocessingml/2006/main" xmlns:w14="http://schemas.microsoft.com/office/word/2010/wordml" xmlns:w15="http://schemas.microsoft.com/office/word/2012/wordml" xmlns:wpg="http://schemas.microsoft.com/office/word/2010/wordprocessingGroup" xmlns:wpi="http://schemas.microsoft.com/office/word/2010/wordprocessingInk" xmlns:wne="http://schemas.microsoft.com/office/word/2006/wordml" xmlns:wps="http://schemas.microsoft.com/office/word/2010/wordprocessingShape" mc:Ignorable="w14 w15 wp14">
   <w:abstractNum w:abstractNumId="0">
+    <w:nsid w:val="01F66A5A"/>
+    <w:multiLevelType w:val="multilevel"/>
+    <w:tmpl w:val="AE3E0C5C"/>
+    <w:lvl w:ilvl="0">
+      <w:start w:val="1"/>
+      <w:numFmt w:val="bullet"/>
+      <w:lvlText w:val="o"/>
+      <w:lvlJc w:val="left"/>
+      <w:pPr>
+        <w:tabs>
+          <w:tab w:val="num" w:pos="720"/>
+        </w:tabs>
+        <w:ind w:left="720" w:hanging="360"/>
+      </w:pPr>
+      <w:rPr>
+        <w:rFonts w:ascii="Courier New" w:hAnsi="Courier New" w:cs="Courier New" w:hint="default"/>
+        <w:sz w:val="20"/>
+      </w:rPr>
+    </w:lvl>
+    <w:lvl w:ilvl="1" w:tentative="1">
+      <w:start w:val="1"/>
+      <w:numFmt w:val="bullet"/>
+      <w:lvlText w:val=""/>
+      <w:lvlJc w:val="left"/>
+      <w:pPr>
+        <w:tabs>
+          <w:tab w:val="num" w:pos="1440"/>
+        </w:tabs>
+        <w:ind w:left="1440" w:hanging="360"/>
+      </w:pPr>
+      <w:rPr>
+        <w:rFonts w:ascii="Symbol" w:hAnsi="Symbol" w:hint="default"/>
+        <w:sz w:val="20"/>
+      </w:rPr>
+    </w:lvl>
+    <w:lvl w:ilvl="2" w:tentative="1">
+      <w:start w:val="1"/>
+      <w:numFmt w:val="bullet"/>
+      <w:lvlText w:val=""/>
+      <w:lvlJc w:val="left"/>
+      <w:pPr>
+        <w:tabs>
+          <w:tab w:val="num" w:pos="2160"/>
+        </w:tabs>
+        <w:ind w:left="2160" w:hanging="360"/>
+      </w:pPr>
+      <w:rPr>
+        <w:rFonts w:ascii="Symbol" w:hAnsi="Symbol" w:hint="default"/>
+        <w:sz w:val="20"/>
+      </w:rPr>
+    </w:lvl>
+    <w:lvl w:ilvl="3" w:tentative="1">
+      <w:start w:val="1"/>
+      <w:numFmt w:val="bullet"/>
+      <w:lvlText w:val=""/>
+      <w:lvlJc w:val="left"/>
+      <w:pPr>
+        <w:tabs>
+          <w:tab w:val="num" w:pos="2880"/>
+        </w:tabs>
+        <w:ind w:left="2880" w:hanging="360"/>
+      </w:pPr>
+      <w:rPr>
+        <w:rFonts w:ascii="Symbol" w:hAnsi="Symbol" w:hint="default"/>
+        <w:sz w:val="20"/>
+      </w:rPr>
+    </w:lvl>
+    <w:lvl w:ilvl="4" w:tentative="1">
+      <w:start w:val="1"/>
+      <w:numFmt w:val="bullet"/>
+      <w:lvlText w:val=""/>
+      <w:lvlJc w:val="left"/>
+      <w:pPr>
+        <w:tabs>
+          <w:tab w:val="num" w:pos="3600"/>
+        </w:tabs>
+        <w:ind w:left="3600" w:hanging="360"/>
+      </w:pPr>
+      <w:rPr>
+        <w:rFonts w:ascii="Symbol" w:hAnsi="Symbol" w:hint="default"/>
+        <w:sz w:val="20"/>
+      </w:rPr>
+    </w:lvl>
+    <w:lvl w:ilvl="5" w:tentative="1">
+      <w:start w:val="1"/>
+      <w:numFmt w:val="bullet"/>
+      <w:lvlText w:val=""/>
+      <w:lvlJc w:val="left"/>
+      <w:pPr>
+        <w:tabs>
+          <w:tab w:val="num" w:pos="4320"/>
+        </w:tabs>
+        <w:ind w:left="4320" w:hanging="360"/>
+      </w:pPr>
+      <w:rPr>
+        <w:rFonts w:ascii="Symbol" w:hAnsi="Symbol" w:hint="default"/>
+        <w:sz w:val="20"/>
+      </w:rPr>
+    </w:lvl>
+    <w:lvl w:ilvl="6" w:tentative="1">
+      <w:start w:val="1"/>
+      <w:numFmt w:val="bullet"/>
+      <w:lvlText w:val=""/>
+      <w:lvlJc w:val="left"/>
+      <w:pPr>
+        <w:tabs>
+          <w:tab w:val="num" w:pos="5040"/>
+        </w:tabs>
+        <w:ind w:left="5040" w:hanging="360"/>
+      </w:pPr>
+      <w:rPr>
+        <w:rFonts w:ascii="Symbol" w:hAnsi="Symbol" w:hint="default"/>
+        <w:sz w:val="20"/>
+      </w:rPr>
+    </w:lvl>
+    <w:lvl w:ilvl="7" w:tentative="1">
+      <w:start w:val="1"/>
+      <w:numFmt w:val="bullet"/>
+      <w:lvlText w:val=""/>
+      <w:lvlJc w:val="left"/>
+      <w:pPr>
+        <w:tabs>
+          <w:tab w:val="num" w:pos="5760"/>
+        </w:tabs>
+        <w:ind w:left="5760" w:hanging="360"/>
+      </w:pPr>
+      <w:rPr>
+        <w:rFonts w:ascii="Symbol" w:hAnsi="Symbol" w:hint="default"/>
+        <w:sz w:val="20"/>
+      </w:rPr>
+    </w:lvl>
+    <w:lvl w:ilvl="8" w:tentative="1">
+      <w:start w:val="1"/>
+      <w:numFmt w:val="bullet"/>
+      <w:lvlText w:val=""/>
+      <w:lvlJc w:val="left"/>
+      <w:pPr>
+        <w:tabs>
+          <w:tab w:val="num" w:pos="6480"/>
+        </w:tabs>
+        <w:ind w:left="6480" w:hanging="360"/>
+      </w:pPr>
+      <w:rPr>
+        <w:rFonts w:ascii="Symbol" w:hAnsi="Symbol" w:hint="default"/>
+        <w:sz w:val="20"/>
+      </w:rPr>
+    </w:lvl>
+  </w:abstractNum>
+  <w:abstractNum w:abstractNumId="1">
     <w:nsid w:val="0B700261"/>
     <w:multiLevelType w:val="multilevel"/>
     <w:tmpl w:val="D6980EFA"/>
@@ -1134,7 +3870,346 @@
       </w:rPr>
     </w:lvl>
   </w:abstractNum>
-  <w:abstractNum w:abstractNumId="1">
+  <w:abstractNum w:abstractNumId="2">
+    <w:nsid w:val="25597A6C"/>
+    <w:multiLevelType w:val="hybridMultilevel"/>
+    <w:tmpl w:val="3998F7FA"/>
+    <w:lvl w:ilvl="0" w:tplc="0C0A000D">
+      <w:start w:val="1"/>
+      <w:numFmt w:val="bullet"/>
+      <w:lvlText w:val=""/>
+      <w:lvlJc w:val="left"/>
+      <w:pPr>
+        <w:ind w:left="720" w:hanging="360"/>
+      </w:pPr>
+      <w:rPr>
+        <w:rFonts w:ascii="Wingdings" w:hAnsi="Wingdings" w:hint="default"/>
+      </w:rPr>
+    </w:lvl>
+    <w:lvl w:ilvl="1" w:tplc="0C0A0003" w:tentative="1">
+      <w:start w:val="1"/>
+      <w:numFmt w:val="bullet"/>
+      <w:lvlText w:val="o"/>
+      <w:lvlJc w:val="left"/>
+      <w:pPr>
+        <w:ind w:left="1440" w:hanging="360"/>
+      </w:pPr>
+      <w:rPr>
+        <w:rFonts w:ascii="Courier New" w:hAnsi="Courier New" w:cs="Courier New" w:hint="default"/>
+      </w:rPr>
+    </w:lvl>
+    <w:lvl w:ilvl="2" w:tplc="0C0A0005" w:tentative="1">
+      <w:start w:val="1"/>
+      <w:numFmt w:val="bullet"/>
+      <w:lvlText w:val=""/>
+      <w:lvlJc w:val="left"/>
+      <w:pPr>
+        <w:ind w:left="2160" w:hanging="360"/>
+      </w:pPr>
+      <w:rPr>
+        <w:rFonts w:ascii="Wingdings" w:hAnsi="Wingdings" w:hint="default"/>
+      </w:rPr>
+    </w:lvl>
+    <w:lvl w:ilvl="3" w:tplc="0C0A0001" w:tentative="1">
+      <w:start w:val="1"/>
+      <w:numFmt w:val="bullet"/>
+      <w:lvlText w:val=""/>
+      <w:lvlJc w:val="left"/>
+      <w:pPr>
+        <w:ind w:left="2880" w:hanging="360"/>
+      </w:pPr>
+      <w:rPr>
+        <w:rFonts w:ascii="Symbol" w:hAnsi="Symbol" w:hint="default"/>
+      </w:rPr>
+    </w:lvl>
+    <w:lvl w:ilvl="4" w:tplc="0C0A0003" w:tentative="1">
+      <w:start w:val="1"/>
+      <w:numFmt w:val="bullet"/>
+      <w:lvlText w:val="o"/>
+      <w:lvlJc w:val="left"/>
+      <w:pPr>
+        <w:ind w:left="3600" w:hanging="360"/>
+      </w:pPr>
+      <w:rPr>
+        <w:rFonts w:ascii="Courier New" w:hAnsi="Courier New" w:cs="Courier New" w:hint="default"/>
+      </w:rPr>
+    </w:lvl>
+    <w:lvl w:ilvl="5" w:tplc="0C0A0005" w:tentative="1">
+      <w:start w:val="1"/>
+      <w:numFmt w:val="bullet"/>
+      <w:lvlText w:val=""/>
+      <w:lvlJc w:val="left"/>
+      <w:pPr>
+        <w:ind w:left="4320" w:hanging="360"/>
+      </w:pPr>
+      <w:rPr>
+        <w:rFonts w:ascii="Wingdings" w:hAnsi="Wingdings" w:hint="default"/>
+      </w:rPr>
+    </w:lvl>
+    <w:lvl w:ilvl="6" w:tplc="0C0A0001" w:tentative="1">
+      <w:start w:val="1"/>
+      <w:numFmt w:val="bullet"/>
+      <w:lvlText w:val=""/>
+      <w:lvlJc w:val="left"/>
+      <w:pPr>
+        <w:ind w:left="5040" w:hanging="360"/>
+      </w:pPr>
+      <w:rPr>
+        <w:rFonts w:ascii="Symbol" w:hAnsi="Symbol" w:hint="default"/>
+      </w:rPr>
+    </w:lvl>
+    <w:lvl w:ilvl="7" w:tplc="0C0A0003" w:tentative="1">
+      <w:start w:val="1"/>
+      <w:numFmt w:val="bullet"/>
+      <w:lvlText w:val="o"/>
+      <w:lvlJc w:val="left"/>
+      <w:pPr>
+        <w:ind w:left="5760" w:hanging="360"/>
+      </w:pPr>
+      <w:rPr>
+        <w:rFonts w:ascii="Courier New" w:hAnsi="Courier New" w:cs="Courier New" w:hint="default"/>
+      </w:rPr>
+    </w:lvl>
+    <w:lvl w:ilvl="8" w:tplc="0C0A0005" w:tentative="1">
+      <w:start w:val="1"/>
+      <w:numFmt w:val="bullet"/>
+      <w:lvlText w:val=""/>
+      <w:lvlJc w:val="left"/>
+      <w:pPr>
+        <w:ind w:left="6480" w:hanging="360"/>
+      </w:pPr>
+      <w:rPr>
+        <w:rFonts w:ascii="Wingdings" w:hAnsi="Wingdings" w:hint="default"/>
+      </w:rPr>
+    </w:lvl>
+  </w:abstractNum>
+  <w:abstractNum w:abstractNumId="3">
+    <w:nsid w:val="2A077CA6"/>
+    <w:multiLevelType w:val="hybridMultilevel"/>
+    <w:tmpl w:val="980A5B80"/>
+    <w:lvl w:ilvl="0" w:tplc="0C0A0001">
+      <w:start w:val="1"/>
+      <w:numFmt w:val="bullet"/>
+      <w:lvlText w:val=""/>
+      <w:lvlJc w:val="left"/>
+      <w:pPr>
+        <w:ind w:left="720" w:hanging="360"/>
+      </w:pPr>
+      <w:rPr>
+        <w:rFonts w:ascii="Symbol" w:hAnsi="Symbol" w:hint="default"/>
+      </w:rPr>
+    </w:lvl>
+    <w:lvl w:ilvl="1" w:tplc="0C0A0003" w:tentative="1">
+      <w:start w:val="1"/>
+      <w:numFmt w:val="bullet"/>
+      <w:lvlText w:val="o"/>
+      <w:lvlJc w:val="left"/>
+      <w:pPr>
+        <w:ind w:left="1440" w:hanging="360"/>
+      </w:pPr>
+      <w:rPr>
+        <w:rFonts w:ascii="Courier New" w:hAnsi="Courier New" w:cs="Courier New" w:hint="default"/>
+      </w:rPr>
+    </w:lvl>
+    <w:lvl w:ilvl="2" w:tplc="0C0A0005" w:tentative="1">
+      <w:start w:val="1"/>
+      <w:numFmt w:val="bullet"/>
+      <w:lvlText w:val=""/>
+      <w:lvlJc w:val="left"/>
+      <w:pPr>
+        <w:ind w:left="2160" w:hanging="360"/>
+      </w:pPr>
+      <w:rPr>
+        <w:rFonts w:ascii="Wingdings" w:hAnsi="Wingdings" w:hint="default"/>
+      </w:rPr>
+    </w:lvl>
+    <w:lvl w:ilvl="3" w:tplc="0C0A0001" w:tentative="1">
+      <w:start w:val="1"/>
+      <w:numFmt w:val="bullet"/>
+      <w:lvlText w:val=""/>
+      <w:lvlJc w:val="left"/>
+      <w:pPr>
+        <w:ind w:left="2880" w:hanging="360"/>
+      </w:pPr>
+      <w:rPr>
+        <w:rFonts w:ascii="Symbol" w:hAnsi="Symbol" w:hint="default"/>
+      </w:rPr>
+    </w:lvl>
+    <w:lvl w:ilvl="4" w:tplc="0C0A0003" w:tentative="1">
+      <w:start w:val="1"/>
+      <w:numFmt w:val="bullet"/>
+      <w:lvlText w:val="o"/>
+      <w:lvlJc w:val="left"/>
+      <w:pPr>
+        <w:ind w:left="3600" w:hanging="360"/>
+      </w:pPr>
+      <w:rPr>
+        <w:rFonts w:ascii="Courier New" w:hAnsi="Courier New" w:cs="Courier New" w:hint="default"/>
+      </w:rPr>
+    </w:lvl>
+    <w:lvl w:ilvl="5" w:tplc="0C0A0005" w:tentative="1">
+      <w:start w:val="1"/>
+      <w:numFmt w:val="bullet"/>
+      <w:lvlText w:val=""/>
+      <w:lvlJc w:val="left"/>
+      <w:pPr>
+        <w:ind w:left="4320" w:hanging="360"/>
+      </w:pPr>
+      <w:rPr>
+        <w:rFonts w:ascii="Wingdings" w:hAnsi="Wingdings" w:hint="default"/>
+      </w:rPr>
+    </w:lvl>
+    <w:lvl w:ilvl="6" w:tplc="0C0A0001" w:tentative="1">
+      <w:start w:val="1"/>
+      <w:numFmt w:val="bullet"/>
+      <w:lvlText w:val=""/>
+      <w:lvlJc w:val="left"/>
+      <w:pPr>
+        <w:ind w:left="5040" w:hanging="360"/>
+      </w:pPr>
+      <w:rPr>
+        <w:rFonts w:ascii="Symbol" w:hAnsi="Symbol" w:hint="default"/>
+      </w:rPr>
+    </w:lvl>
+    <w:lvl w:ilvl="7" w:tplc="0C0A0003" w:tentative="1">
+      <w:start w:val="1"/>
+      <w:numFmt w:val="bullet"/>
+      <w:lvlText w:val="o"/>
+      <w:lvlJc w:val="left"/>
+      <w:pPr>
+        <w:ind w:left="5760" w:hanging="360"/>
+      </w:pPr>
+      <w:rPr>
+        <w:rFonts w:ascii="Courier New" w:hAnsi="Courier New" w:cs="Courier New" w:hint="default"/>
+      </w:rPr>
+    </w:lvl>
+    <w:lvl w:ilvl="8" w:tplc="0C0A0005" w:tentative="1">
+      <w:start w:val="1"/>
+      <w:numFmt w:val="bullet"/>
+      <w:lvlText w:val=""/>
+      <w:lvlJc w:val="left"/>
+      <w:pPr>
+        <w:ind w:left="6480" w:hanging="360"/>
+      </w:pPr>
+      <w:rPr>
+        <w:rFonts w:ascii="Wingdings" w:hAnsi="Wingdings" w:hint="default"/>
+      </w:rPr>
+    </w:lvl>
+  </w:abstractNum>
+  <w:abstractNum w:abstractNumId="4">
+    <w:nsid w:val="2FF622A4"/>
+    <w:multiLevelType w:val="multilevel"/>
+    <w:tmpl w:val="49466D20"/>
+    <w:lvl w:ilvl="0">
+      <w:start w:val="1"/>
+      <w:numFmt w:val="decimal"/>
+      <w:lvlText w:val="%1"/>
+      <w:lvlJc w:val="left"/>
+      <w:pPr>
+        <w:ind w:left="525" w:hanging="525"/>
+      </w:pPr>
+      <w:rPr>
+        <w:rFonts w:hint="default"/>
+      </w:rPr>
+    </w:lvl>
+    <w:lvl w:ilvl="1">
+      <w:start w:val="3"/>
+      <w:numFmt w:val="decimal"/>
+      <w:lvlText w:val="%1.%2"/>
+      <w:lvlJc w:val="left"/>
+      <w:pPr>
+        <w:ind w:left="525" w:hanging="525"/>
+      </w:pPr>
+      <w:rPr>
+        <w:rFonts w:hint="default"/>
+      </w:rPr>
+    </w:lvl>
+    <w:lvl w:ilvl="2">
+      <w:start w:val="1"/>
+      <w:numFmt w:val="decimal"/>
+      <w:lvlText w:val="%1.%2.%3"/>
+      <w:lvlJc w:val="left"/>
+      <w:pPr>
+        <w:ind w:left="720" w:hanging="720"/>
+      </w:pPr>
+      <w:rPr>
+        <w:rFonts w:hint="default"/>
+      </w:rPr>
+    </w:lvl>
+    <w:lvl w:ilvl="3">
+      <w:start w:val="1"/>
+      <w:numFmt w:val="decimal"/>
+      <w:lvlText w:val="%1.%2.%3.%4"/>
+      <w:lvlJc w:val="left"/>
+      <w:pPr>
+        <w:ind w:left="1080" w:hanging="1080"/>
+      </w:pPr>
+      <w:rPr>
+        <w:rFonts w:hint="default"/>
+      </w:rPr>
+    </w:lvl>
+    <w:lvl w:ilvl="4">
+      <w:start w:val="1"/>
+      <w:numFmt w:val="decimal"/>
+      <w:lvlText w:val="%1.%2.%3.%4.%5"/>
+      <w:lvlJc w:val="left"/>
+      <w:pPr>
+        <w:ind w:left="1080" w:hanging="1080"/>
+      </w:pPr>
+      <w:rPr>
+        <w:rFonts w:hint="default"/>
+      </w:rPr>
+    </w:lvl>
+    <w:lvl w:ilvl="5">
+      <w:start w:val="1"/>
+      <w:numFmt w:val="decimal"/>
+      <w:lvlText w:val="%1.%2.%3.%4.%5.%6"/>
+      <w:lvlJc w:val="left"/>
+      <w:pPr>
+        <w:ind w:left="1440" w:hanging="1440"/>
+      </w:pPr>
+      <w:rPr>
+        <w:rFonts w:hint="default"/>
+      </w:rPr>
+    </w:lvl>
+    <w:lvl w:ilvl="6">
+      <w:start w:val="1"/>
+      <w:numFmt w:val="decimal"/>
+      <w:lvlText w:val="%1.%2.%3.%4.%5.%6.%7"/>
+      <w:lvlJc w:val="left"/>
+      <w:pPr>
+        <w:ind w:left="1440" w:hanging="1440"/>
+      </w:pPr>
+      <w:rPr>
+        <w:rFonts w:hint="default"/>
+      </w:rPr>
+    </w:lvl>
+    <w:lvl w:ilvl="7">
+      <w:start w:val="1"/>
+      <w:numFmt w:val="decimal"/>
+      <w:lvlText w:val="%1.%2.%3.%4.%5.%6.%7.%8"/>
+      <w:lvlJc w:val="left"/>
+      <w:pPr>
+        <w:ind w:left="1800" w:hanging="1800"/>
+      </w:pPr>
+      <w:rPr>
+        <w:rFonts w:hint="default"/>
+      </w:rPr>
+    </w:lvl>
+    <w:lvl w:ilvl="8">
+      <w:start w:val="1"/>
+      <w:numFmt w:val="decimal"/>
+      <w:lvlText w:val="%1.%2.%3.%4.%5.%6.%7.%8.%9"/>
+      <w:lvlJc w:val="left"/>
+      <w:pPr>
+        <w:ind w:left="1800" w:hanging="1800"/>
+      </w:pPr>
+      <w:rPr>
+        <w:rFonts w:hint="default"/>
+      </w:rPr>
+    </w:lvl>
+  </w:abstractNum>
+  <w:abstractNum w:abstractNumId="5">
     <w:nsid w:val="30266347"/>
     <w:multiLevelType w:val="multilevel"/>
     <w:tmpl w:val="EB4A3080"/>
@@ -1283,7 +4358,206 @@
       </w:rPr>
     </w:lvl>
   </w:abstractNum>
-  <w:abstractNum w:abstractNumId="2">
+  <w:abstractNum w:abstractNumId="6">
+    <w:nsid w:val="31E567F3"/>
+    <w:multiLevelType w:val="hybridMultilevel"/>
+    <w:tmpl w:val="5C88318E"/>
+    <w:lvl w:ilvl="0" w:tplc="0C0A0003">
+      <w:start w:val="1"/>
+      <w:numFmt w:val="bullet"/>
+      <w:lvlText w:val="o"/>
+      <w:lvlJc w:val="left"/>
+      <w:pPr>
+        <w:ind w:left="1068" w:hanging="360"/>
+      </w:pPr>
+      <w:rPr>
+        <w:rFonts w:ascii="Courier New" w:hAnsi="Courier New" w:cs="Courier New" w:hint="default"/>
+      </w:rPr>
+    </w:lvl>
+    <w:lvl w:ilvl="1" w:tplc="0C0A0003" w:tentative="1">
+      <w:start w:val="1"/>
+      <w:numFmt w:val="bullet"/>
+      <w:lvlText w:val="o"/>
+      <w:lvlJc w:val="left"/>
+      <w:pPr>
+        <w:ind w:left="1788" w:hanging="360"/>
+      </w:pPr>
+      <w:rPr>
+        <w:rFonts w:ascii="Courier New" w:hAnsi="Courier New" w:cs="Courier New" w:hint="default"/>
+      </w:rPr>
+    </w:lvl>
+    <w:lvl w:ilvl="2" w:tplc="0C0A0005" w:tentative="1">
+      <w:start w:val="1"/>
+      <w:numFmt w:val="bullet"/>
+      <w:lvlText w:val=""/>
+      <w:lvlJc w:val="left"/>
+      <w:pPr>
+        <w:ind w:left="2508" w:hanging="360"/>
+      </w:pPr>
+      <w:rPr>
+        <w:rFonts w:ascii="Wingdings" w:hAnsi="Wingdings" w:hint="default"/>
+      </w:rPr>
+    </w:lvl>
+    <w:lvl w:ilvl="3" w:tplc="0C0A0001" w:tentative="1">
+      <w:start w:val="1"/>
+      <w:numFmt w:val="bullet"/>
+      <w:lvlText w:val=""/>
+      <w:lvlJc w:val="left"/>
+      <w:pPr>
+        <w:ind w:left="3228" w:hanging="360"/>
+      </w:pPr>
+      <w:rPr>
+        <w:rFonts w:ascii="Symbol" w:hAnsi="Symbol" w:hint="default"/>
+      </w:rPr>
+    </w:lvl>
+    <w:lvl w:ilvl="4" w:tplc="0C0A0003" w:tentative="1">
+      <w:start w:val="1"/>
+      <w:numFmt w:val="bullet"/>
+      <w:lvlText w:val="o"/>
+      <w:lvlJc w:val="left"/>
+      <w:pPr>
+        <w:ind w:left="3948" w:hanging="360"/>
+      </w:pPr>
+      <w:rPr>
+        <w:rFonts w:ascii="Courier New" w:hAnsi="Courier New" w:cs="Courier New" w:hint="default"/>
+      </w:rPr>
+    </w:lvl>
+    <w:lvl w:ilvl="5" w:tplc="0C0A0005" w:tentative="1">
+      <w:start w:val="1"/>
+      <w:numFmt w:val="bullet"/>
+      <w:lvlText w:val=""/>
+      <w:lvlJc w:val="left"/>
+      <w:pPr>
+        <w:ind w:left="4668" w:hanging="360"/>
+      </w:pPr>
+      <w:rPr>
+        <w:rFonts w:ascii="Wingdings" w:hAnsi="Wingdings" w:hint="default"/>
+      </w:rPr>
+    </w:lvl>
+    <w:lvl w:ilvl="6" w:tplc="0C0A0001" w:tentative="1">
+      <w:start w:val="1"/>
+      <w:numFmt w:val="bullet"/>
+      <w:lvlText w:val=""/>
+      <w:lvlJc w:val="left"/>
+      <w:pPr>
+        <w:ind w:left="5388" w:hanging="360"/>
+      </w:pPr>
+      <w:rPr>
+        <w:rFonts w:ascii="Symbol" w:hAnsi="Symbol" w:hint="default"/>
+      </w:rPr>
+    </w:lvl>
+    <w:lvl w:ilvl="7" w:tplc="0C0A0003" w:tentative="1">
+      <w:start w:val="1"/>
+      <w:numFmt w:val="bullet"/>
+      <w:lvlText w:val="o"/>
+      <w:lvlJc w:val="left"/>
+      <w:pPr>
+        <w:ind w:left="6108" w:hanging="360"/>
+      </w:pPr>
+      <w:rPr>
+        <w:rFonts w:ascii="Courier New" w:hAnsi="Courier New" w:cs="Courier New" w:hint="default"/>
+      </w:rPr>
+    </w:lvl>
+    <w:lvl w:ilvl="8" w:tplc="0C0A0005" w:tentative="1">
+      <w:start w:val="1"/>
+      <w:numFmt w:val="bullet"/>
+      <w:lvlText w:val=""/>
+      <w:lvlJc w:val="left"/>
+      <w:pPr>
+        <w:ind w:left="6828" w:hanging="360"/>
+      </w:pPr>
+      <w:rPr>
+        <w:rFonts w:ascii="Wingdings" w:hAnsi="Wingdings" w:hint="default"/>
+      </w:rPr>
+    </w:lvl>
+  </w:abstractNum>
+  <w:abstractNum w:abstractNumId="7">
+    <w:nsid w:val="4A42791D"/>
+    <w:multiLevelType w:val="hybridMultilevel"/>
+    <w:tmpl w:val="4300B872"/>
+    <w:lvl w:ilvl="0" w:tplc="0C0A000F">
+      <w:start w:val="1"/>
+      <w:numFmt w:val="decimal"/>
+      <w:lvlText w:val="%1."/>
+      <w:lvlJc w:val="left"/>
+      <w:pPr>
+        <w:ind w:left="720" w:hanging="360"/>
+      </w:pPr>
+    </w:lvl>
+    <w:lvl w:ilvl="1" w:tplc="0C0A0019" w:tentative="1">
+      <w:start w:val="1"/>
+      <w:numFmt w:val="lowerLetter"/>
+      <w:lvlText w:val="%2."/>
+      <w:lvlJc w:val="left"/>
+      <w:pPr>
+        <w:ind w:left="1440" w:hanging="360"/>
+      </w:pPr>
+    </w:lvl>
+    <w:lvl w:ilvl="2" w:tplc="0C0A001B" w:tentative="1">
+      <w:start w:val="1"/>
+      <w:numFmt w:val="lowerRoman"/>
+      <w:lvlText w:val="%3."/>
+      <w:lvlJc w:val="right"/>
+      <w:pPr>
+        <w:ind w:left="2160" w:hanging="180"/>
+      </w:pPr>
+    </w:lvl>
+    <w:lvl w:ilvl="3" w:tplc="0C0A000F" w:tentative="1">
+      <w:start w:val="1"/>
+      <w:numFmt w:val="decimal"/>
+      <w:lvlText w:val="%4."/>
+      <w:lvlJc w:val="left"/>
+      <w:pPr>
+        <w:ind w:left="2880" w:hanging="360"/>
+      </w:pPr>
+    </w:lvl>
+    <w:lvl w:ilvl="4" w:tplc="0C0A0019" w:tentative="1">
+      <w:start w:val="1"/>
+      <w:numFmt w:val="lowerLetter"/>
+      <w:lvlText w:val="%5."/>
+      <w:lvlJc w:val="left"/>
+      <w:pPr>
+        <w:ind w:left="3600" w:hanging="360"/>
+      </w:pPr>
+    </w:lvl>
+    <w:lvl w:ilvl="5" w:tplc="0C0A001B" w:tentative="1">
+      <w:start w:val="1"/>
+      <w:numFmt w:val="lowerRoman"/>
+      <w:lvlText w:val="%6."/>
+      <w:lvlJc w:val="right"/>
+      <w:pPr>
+        <w:ind w:left="4320" w:hanging="180"/>
+      </w:pPr>
+    </w:lvl>
+    <w:lvl w:ilvl="6" w:tplc="0C0A000F" w:tentative="1">
+      <w:start w:val="1"/>
+      <w:numFmt w:val="decimal"/>
+      <w:lvlText w:val="%7."/>
+      <w:lvlJc w:val="left"/>
+      <w:pPr>
+        <w:ind w:left="5040" w:hanging="360"/>
+      </w:pPr>
+    </w:lvl>
+    <w:lvl w:ilvl="7" w:tplc="0C0A0019" w:tentative="1">
+      <w:start w:val="1"/>
+      <w:numFmt w:val="lowerLetter"/>
+      <w:lvlText w:val="%8."/>
+      <w:lvlJc w:val="left"/>
+      <w:pPr>
+        <w:ind w:left="5760" w:hanging="360"/>
+      </w:pPr>
+    </w:lvl>
+    <w:lvl w:ilvl="8" w:tplc="0C0A001B" w:tentative="1">
+      <w:start w:val="1"/>
+      <w:numFmt w:val="lowerRoman"/>
+      <w:lvlText w:val="%9."/>
+      <w:lvlJc w:val="right"/>
+      <w:pPr>
+        <w:ind w:left="6480" w:hanging="180"/>
+      </w:pPr>
+    </w:lvl>
+  </w:abstractNum>
+  <w:abstractNum w:abstractNumId="8">
     <w:nsid w:val="4DC84594"/>
     <w:multiLevelType w:val="multilevel"/>
     <w:tmpl w:val="F2DEBEDA"/>
@@ -1432,7 +4706,7 @@
       </w:rPr>
     </w:lvl>
   </w:abstractNum>
-  <w:abstractNum w:abstractNumId="3">
+  <w:abstractNum w:abstractNumId="9">
     <w:nsid w:val="5FE522BA"/>
     <w:multiLevelType w:val="hybridMultilevel"/>
     <w:tmpl w:val="E9CCD9F0"/>
@@ -1645,15 +4919,33 @@
     </w:lvl>
   </w:abstractNum>
   <w:num w:numId="1">
+    <w:abstractNumId w:val="9"/>
+  </w:num>
+  <w:num w:numId="2">
+    <w:abstractNumId w:val="1"/>
+  </w:num>
+  <w:num w:numId="3">
+    <w:abstractNumId w:val="5"/>
+  </w:num>
+  <w:num w:numId="4">
+    <w:abstractNumId w:val="8"/>
+  </w:num>
+  <w:num w:numId="5">
+    <w:abstractNumId w:val="7"/>
+  </w:num>
+  <w:num w:numId="6">
+    <w:abstractNumId w:val="4"/>
+  </w:num>
+  <w:num w:numId="7">
     <w:abstractNumId w:val="3"/>
   </w:num>
-  <w:num w:numId="2">
+  <w:num w:numId="8">
+    <w:abstractNumId w:val="6"/>
+  </w:num>
+  <w:num w:numId="9">
     <w:abstractNumId w:val="0"/>
   </w:num>
-  <w:num w:numId="3">
-    <w:abstractNumId w:val="1"/>
-  </w:num>
-  <w:num w:numId="4">
+  <w:num w:numId="10">
     <w:abstractNumId w:val="2"/>
   </w:num>
 </w:numbering>
@@ -1743,7 +5035,7 @@
     <w:lsdException w:name="Closing" w:semiHidden="1" w:unhideWhenUsed="1"/>
     <w:lsdException w:name="Signature" w:semiHidden="1" w:unhideWhenUsed="1"/>
     <w:lsdException w:name="Default Paragraph Font" w:semiHidden="1" w:uiPriority="1" w:unhideWhenUsed="1"/>
-    <w:lsdException w:name="Body Text" w:semiHidden="1" w:unhideWhenUsed="1"/>
+    <w:lsdException w:name="Body Text" w:semiHidden="1" w:uiPriority="0" w:unhideWhenUsed="1" w:qFormat="1"/>
     <w:lsdException w:name="Body Text Indent" w:semiHidden="1" w:unhideWhenUsed="1"/>
     <w:lsdException w:name="List Continue" w:semiHidden="1" w:unhideWhenUsed="1"/>
     <w:lsdException w:name="List Continue 2" w:semiHidden="1" w:unhideWhenUsed="1"/>
@@ -2106,6 +5398,80 @@
       <w:iCs/>
     </w:rPr>
   </w:style>
+  <w:style w:type="paragraph" w:styleId="Textoindependiente">
+    <w:name w:val="Body Text"/>
+    <w:basedOn w:val="Normal"/>
+    <w:link w:val="TextoindependienteCar"/>
+    <w:qFormat/>
+    <w:rsid w:val="0072129C"/>
+    <w:pPr>
+      <w:suppressAutoHyphens/>
+      <w:spacing w:after="0" w:line="480" w:lineRule="auto"/>
+      <w:ind w:firstLine="720"/>
+    </w:pPr>
+    <w:rPr>
+      <w:rFonts w:ascii="Times New Roman" w:eastAsia="Times New Roman" w:hAnsi="Times New Roman" w:cs="Times New Roman"/>
+      <w:sz w:val="24"/>
+      <w:szCs w:val="24"/>
+    </w:rPr>
+  </w:style>
+  <w:style w:type="character" w:customStyle="1" w:styleId="TextoindependienteCar">
+    <w:name w:val="Texto independiente Car"/>
+    <w:basedOn w:val="Fuentedeprrafopredeter"/>
+    <w:link w:val="Textoindependiente"/>
+    <w:rsid w:val="0072129C"/>
+    <w:rPr>
+      <w:rFonts w:ascii="Times New Roman" w:eastAsia="Times New Roman" w:hAnsi="Times New Roman" w:cs="Times New Roman"/>
+      <w:sz w:val="24"/>
+      <w:szCs w:val="24"/>
+    </w:rPr>
+  </w:style>
+  <w:style w:type="character" w:styleId="Hipervnculo">
+    <w:name w:val="Hyperlink"/>
+    <w:basedOn w:val="Fuentedeprrafopredeter"/>
+    <w:uiPriority w:val="99"/>
+    <w:unhideWhenUsed/>
+    <w:rsid w:val="005E152B"/>
+    <w:rPr>
+      <w:color w:val="0563C1" w:themeColor="hyperlink"/>
+      <w:u w:val="single"/>
+    </w:rPr>
+  </w:style>
+  <w:style w:type="paragraph" w:styleId="NormalWeb">
+    <w:name w:val="Normal (Web)"/>
+    <w:basedOn w:val="Normal"/>
+    <w:uiPriority w:val="99"/>
+    <w:semiHidden/>
+    <w:unhideWhenUsed/>
+    <w:rsid w:val="005E152B"/>
+    <w:pPr>
+      <w:spacing w:before="100" w:beforeAutospacing="1" w:after="100" w:afterAutospacing="1" w:line="240" w:lineRule="auto"/>
+    </w:pPr>
+    <w:rPr>
+      <w:rFonts w:ascii="Times New Roman" w:eastAsia="Times New Roman" w:hAnsi="Times New Roman" w:cs="Times New Roman"/>
+      <w:sz w:val="24"/>
+      <w:szCs w:val="24"/>
+      <w:lang w:eastAsia="es-ES"/>
+    </w:rPr>
+  </w:style>
+  <w:style w:type="paragraph" w:styleId="Prrafodelista">
+    <w:name w:val="List Paragraph"/>
+    <w:basedOn w:val="Normal"/>
+    <w:uiPriority w:val="34"/>
+    <w:qFormat/>
+    <w:rsid w:val="005E152B"/>
+    <w:pPr>
+      <w:spacing w:after="0" w:line="240" w:lineRule="auto"/>
+      <w:ind w:left="720"/>
+      <w:contextualSpacing/>
+    </w:pPr>
+    <w:rPr>
+      <w:rFonts w:ascii="Times New Roman" w:eastAsia="Times New Roman" w:hAnsi="Times New Roman" w:cs="Times New Roman"/>
+      <w:sz w:val="24"/>
+      <w:szCs w:val="24"/>
+      <w:lang w:eastAsia="es-ES"/>
+    </w:rPr>
+  </w:style>
 </w:styles>
 </file>
 

</xml_diff>

<commit_message>
Se agregaron las primeras revisiones del capitulo 1 y se juntaron el cap 1 y 2 para la primera entrega aunque el cap 2 no esta terminado aun
</commit_message>
<xml_diff>
--- a/doc/Tesis-borrador.docx
+++ b/doc/Tesis-borrador.docx
@@ -1145,15 +1145,7 @@
         <w:rPr>
           <w:rFonts w:ascii="Arial" w:hAnsi="Arial" w:cs="Arial"/>
         </w:rPr>
-        <w:t>que utilizará el sistema de reco</w:t>
-      </w:r>
-      <w:bookmarkStart w:id="0" w:name="_GoBack"/>
-      <w:bookmarkEnd w:id="0"/>
-      <w:r>
-        <w:rPr>
-          <w:rFonts w:ascii="Arial" w:hAnsi="Arial" w:cs="Arial"/>
-        </w:rPr>
-        <w:t xml:space="preserve">mendación. Esto implica la implementación de algoritmos y técnicas de análisis de datos para encontrar similitudes entre los usuarios y proporcionar recomendaciones basadas en estas similitudes. </w:t>
+        <w:t xml:space="preserve">que utilizará el sistema de recomendación. Esto implica la implementación de algoritmos y técnicas de análisis de datos para encontrar similitudes entre los usuarios y proporcionar recomendaciones basadas en estas similitudes. </w:t>
       </w:r>
     </w:p>
     <w:p>
@@ -3560,6 +3552,207 @@
         </w:rPr>
       </w:pPr>
     </w:p>
+    <w:p>
+      <w:pPr>
+        <w:rPr>
+          <w:rFonts w:ascii="Arial" w:hAnsi="Arial" w:cs="Arial"/>
+          <w:b/>
+        </w:rPr>
+      </w:pPr>
+    </w:p>
+    <w:p>
+      <w:pPr>
+        <w:rPr>
+          <w:rFonts w:ascii="Arial" w:hAnsi="Arial" w:cs="Arial"/>
+          <w:b/>
+        </w:rPr>
+      </w:pPr>
+      <w:proofErr w:type="spellStart"/>
+      <w:r>
+        <w:rPr>
+          <w:rFonts w:ascii="Arial" w:hAnsi="Arial" w:cs="Arial"/>
+          <w:b/>
+        </w:rPr>
+        <w:t>Capitulo</w:t>
+      </w:r>
+      <w:proofErr w:type="spellEnd"/>
+      <w:r>
+        <w:rPr>
+          <w:rFonts w:ascii="Arial" w:hAnsi="Arial" w:cs="Arial"/>
+          <w:b/>
+        </w:rPr>
+        <w:t xml:space="preserve"> 2</w:t>
+      </w:r>
+    </w:p>
+    <w:p>
+      <w:pPr>
+        <w:rPr>
+          <w:rFonts w:ascii="Arial" w:hAnsi="Arial" w:cs="Arial"/>
+          <w:b/>
+        </w:rPr>
+      </w:pPr>
+    </w:p>
+    <w:p>
+      <w:pPr>
+        <w:spacing w:before="100" w:beforeAutospacing="1" w:afterAutospacing="1" w:line="360" w:lineRule="auto"/>
+        <w:rPr>
+          <w:rFonts w:ascii="Arial" w:hAnsi="Arial" w:cs="Arial"/>
+          <w:sz w:val="24"/>
+          <w:szCs w:val="24"/>
+        </w:rPr>
+      </w:pPr>
+      <w:r>
+        <w:rPr>
+          <w:rFonts w:ascii="Arial" w:hAnsi="Arial" w:cs="Arial"/>
+          <w:sz w:val="24"/>
+          <w:szCs w:val="24"/>
+        </w:rPr>
+        <w:t>Requisitos Funcionales</w:t>
+      </w:r>
+    </w:p>
+    <w:p>
+      <w:pPr>
+        <w:pStyle w:val="Prrafodelista"/>
+        <w:numPr>
+          <w:ilvl w:val="0"/>
+          <w:numId w:val="11"/>
+        </w:numPr>
+        <w:spacing w:before="100" w:beforeAutospacing="1" w:afterAutospacing="1" w:line="360" w:lineRule="auto"/>
+        <w:rPr>
+          <w:rFonts w:ascii="Arial" w:hAnsi="Arial" w:cs="Arial"/>
+        </w:rPr>
+      </w:pPr>
+      <w:r>
+        <w:rPr>
+          <w:rFonts w:ascii="Arial" w:hAnsi="Arial" w:cs="Arial"/>
+        </w:rPr>
+        <w:t>Entrenar el sistema</w:t>
+      </w:r>
+    </w:p>
+    <w:p>
+      <w:pPr>
+        <w:pStyle w:val="Prrafodelista"/>
+        <w:numPr>
+          <w:ilvl w:val="0"/>
+          <w:numId w:val="11"/>
+        </w:numPr>
+        <w:spacing w:before="100" w:beforeAutospacing="1" w:afterAutospacing="1" w:line="360" w:lineRule="auto"/>
+        <w:rPr>
+          <w:rFonts w:ascii="Arial" w:hAnsi="Arial" w:cs="Arial"/>
+        </w:rPr>
+      </w:pPr>
+      <w:r>
+        <w:rPr>
+          <w:rFonts w:ascii="Arial" w:hAnsi="Arial" w:cs="Arial"/>
+        </w:rPr>
+        <w:t>Actualizar el sistema</w:t>
+      </w:r>
+    </w:p>
+    <w:p>
+      <w:pPr>
+        <w:pStyle w:val="Prrafodelista"/>
+        <w:numPr>
+          <w:ilvl w:val="0"/>
+          <w:numId w:val="11"/>
+        </w:numPr>
+        <w:spacing w:before="100" w:beforeAutospacing="1" w:afterAutospacing="1" w:line="360" w:lineRule="auto"/>
+        <w:rPr>
+          <w:rFonts w:ascii="Arial" w:hAnsi="Arial" w:cs="Arial"/>
+        </w:rPr>
+      </w:pPr>
+      <w:r>
+        <w:rPr>
+          <w:rFonts w:ascii="Arial" w:hAnsi="Arial" w:cs="Arial"/>
+        </w:rPr>
+        <w:t>Generar las recomendaciones</w:t>
+      </w:r>
+    </w:p>
+    <w:p>
+      <w:pPr>
+        <w:pStyle w:val="Prrafodelista"/>
+        <w:numPr>
+          <w:ilvl w:val="0"/>
+          <w:numId w:val="11"/>
+        </w:numPr>
+        <w:spacing w:before="100" w:beforeAutospacing="1" w:afterAutospacing="1" w:line="360" w:lineRule="auto"/>
+        <w:rPr>
+          <w:rFonts w:ascii="Arial" w:hAnsi="Arial" w:cs="Arial"/>
+        </w:rPr>
+      </w:pPr>
+      <w:r>
+        <w:rPr>
+          <w:rFonts w:ascii="Arial" w:hAnsi="Arial" w:cs="Arial"/>
+        </w:rPr>
+        <w:t>Crear Configuraciones</w:t>
+      </w:r>
+    </w:p>
+    <w:p>
+      <w:pPr>
+        <w:pStyle w:val="Prrafodelista"/>
+        <w:numPr>
+          <w:ilvl w:val="0"/>
+          <w:numId w:val="11"/>
+        </w:numPr>
+        <w:spacing w:before="100" w:beforeAutospacing="1" w:afterAutospacing="1" w:line="360" w:lineRule="auto"/>
+        <w:rPr>
+          <w:rFonts w:ascii="Arial" w:hAnsi="Arial" w:cs="Arial"/>
+        </w:rPr>
+      </w:pPr>
+      <w:r>
+        <w:rPr>
+          <w:rFonts w:ascii="Arial" w:hAnsi="Arial" w:cs="Arial"/>
+        </w:rPr>
+        <w:t>Actualizar Configuraciones</w:t>
+      </w:r>
+    </w:p>
+    <w:p>
+      <w:pPr>
+        <w:pStyle w:val="Prrafodelista"/>
+        <w:numPr>
+          <w:ilvl w:val="0"/>
+          <w:numId w:val="11"/>
+        </w:numPr>
+        <w:spacing w:before="100" w:beforeAutospacing="1" w:afterAutospacing="1" w:line="360" w:lineRule="auto"/>
+        <w:rPr>
+          <w:rFonts w:ascii="Arial" w:hAnsi="Arial" w:cs="Arial"/>
+        </w:rPr>
+      </w:pPr>
+      <w:r>
+        <w:rPr>
+          <w:rFonts w:ascii="Arial" w:hAnsi="Arial" w:cs="Arial"/>
+        </w:rPr>
+        <w:t>Mostrar Configuraciones</w:t>
+      </w:r>
+    </w:p>
+    <w:p>
+      <w:pPr>
+        <w:pStyle w:val="Prrafodelista"/>
+        <w:numPr>
+          <w:ilvl w:val="0"/>
+          <w:numId w:val="11"/>
+        </w:numPr>
+        <w:spacing w:before="100" w:beforeAutospacing="1" w:afterAutospacing="1" w:line="360" w:lineRule="auto"/>
+        <w:rPr>
+          <w:rFonts w:ascii="Arial" w:hAnsi="Arial" w:cs="Arial"/>
+        </w:rPr>
+      </w:pPr>
+      <w:r>
+        <w:rPr>
+          <w:rFonts w:ascii="Arial" w:hAnsi="Arial" w:cs="Arial"/>
+        </w:rPr>
+        <w:t>Listar Configuraciones</w:t>
+      </w:r>
+    </w:p>
+    <w:p>
+      <w:pPr>
+        <w:rPr>
+          <w:rFonts w:ascii="Arial" w:hAnsi="Arial" w:cs="Arial"/>
+          <w:b/>
+        </w:rPr>
+      </w:pPr>
+      <w:bookmarkStart w:id="0" w:name="_GoBack"/>
+      <w:bookmarkEnd w:id="0"/>
+    </w:p>
     <w:sectPr>
       <w:pgSz w:w="11906" w:h="16838"/>
       <w:pgMar w:top="1417" w:right="1701" w:bottom="1417" w:left="1701" w:header="708" w:footer="708" w:gutter="0"/>
@@ -4916,6 +5109,92 @@
         <w:shd w:val="clear" w:color="auto" w:fill="auto"/>
         <w:vertAlign w:val="baseline"/>
       </w:rPr>
+    </w:lvl>
+  </w:abstractNum>
+  <w:abstractNum w:abstractNumId="10">
+    <w:nsid w:val="63DB27C7"/>
+    <w:multiLevelType w:val="hybridMultilevel"/>
+    <w:tmpl w:val="7436A1A2"/>
+    <w:lvl w:ilvl="0" w:tplc="0C0A000F">
+      <w:start w:val="1"/>
+      <w:numFmt w:val="decimal"/>
+      <w:lvlText w:val="%1."/>
+      <w:lvlJc w:val="left"/>
+      <w:pPr>
+        <w:ind w:left="720" w:hanging="360"/>
+      </w:pPr>
+    </w:lvl>
+    <w:lvl w:ilvl="1" w:tplc="0C0A0019" w:tentative="1">
+      <w:start w:val="1"/>
+      <w:numFmt w:val="lowerLetter"/>
+      <w:lvlText w:val="%2."/>
+      <w:lvlJc w:val="left"/>
+      <w:pPr>
+        <w:ind w:left="1440" w:hanging="360"/>
+      </w:pPr>
+    </w:lvl>
+    <w:lvl w:ilvl="2" w:tplc="0C0A001B" w:tentative="1">
+      <w:start w:val="1"/>
+      <w:numFmt w:val="lowerRoman"/>
+      <w:lvlText w:val="%3."/>
+      <w:lvlJc w:val="right"/>
+      <w:pPr>
+        <w:ind w:left="2160" w:hanging="180"/>
+      </w:pPr>
+    </w:lvl>
+    <w:lvl w:ilvl="3" w:tplc="0C0A000F" w:tentative="1">
+      <w:start w:val="1"/>
+      <w:numFmt w:val="decimal"/>
+      <w:lvlText w:val="%4."/>
+      <w:lvlJc w:val="left"/>
+      <w:pPr>
+        <w:ind w:left="2880" w:hanging="360"/>
+      </w:pPr>
+    </w:lvl>
+    <w:lvl w:ilvl="4" w:tplc="0C0A0019" w:tentative="1">
+      <w:start w:val="1"/>
+      <w:numFmt w:val="lowerLetter"/>
+      <w:lvlText w:val="%5."/>
+      <w:lvlJc w:val="left"/>
+      <w:pPr>
+        <w:ind w:left="3600" w:hanging="360"/>
+      </w:pPr>
+    </w:lvl>
+    <w:lvl w:ilvl="5" w:tplc="0C0A001B" w:tentative="1">
+      <w:start w:val="1"/>
+      <w:numFmt w:val="lowerRoman"/>
+      <w:lvlText w:val="%6."/>
+      <w:lvlJc w:val="right"/>
+      <w:pPr>
+        <w:ind w:left="4320" w:hanging="180"/>
+      </w:pPr>
+    </w:lvl>
+    <w:lvl w:ilvl="6" w:tplc="0C0A000F" w:tentative="1">
+      <w:start w:val="1"/>
+      <w:numFmt w:val="decimal"/>
+      <w:lvlText w:val="%7."/>
+      <w:lvlJc w:val="left"/>
+      <w:pPr>
+        <w:ind w:left="5040" w:hanging="360"/>
+      </w:pPr>
+    </w:lvl>
+    <w:lvl w:ilvl="7" w:tplc="0C0A0019" w:tentative="1">
+      <w:start w:val="1"/>
+      <w:numFmt w:val="lowerLetter"/>
+      <w:lvlText w:val="%8."/>
+      <w:lvlJc w:val="left"/>
+      <w:pPr>
+        <w:ind w:left="5760" w:hanging="360"/>
+      </w:pPr>
+    </w:lvl>
+    <w:lvl w:ilvl="8" w:tplc="0C0A001B" w:tentative="1">
+      <w:start w:val="1"/>
+      <w:numFmt w:val="lowerRoman"/>
+      <w:lvlText w:val="%9."/>
+      <w:lvlJc w:val="right"/>
+      <w:pPr>
+        <w:ind w:left="6480" w:hanging="180"/>
+      </w:pPr>
     </w:lvl>
   </w:abstractNum>
   <w:num w:numId="1">
@@ -4947,6 +5226,9 @@
   </w:num>
   <w:num w:numId="10">
     <w:abstractNumId w:val="2"/>
+  </w:num>
+  <w:num w:numId="11">
+    <w:abstractNumId w:val="10"/>
   </w:num>
 </w:numbering>
 </file>

</xml_diff>